<commit_message>
RDSA 3 & 4 edit
</commit_message>
<xml_diff>
--- a/Acorn_R_Data/RDSA_3.docx
+++ b/Acorn_R_Data/RDSA_3.docx
@@ -728,8 +728,6 @@
       <w:pPr>
         <w:jc w:val="left"/>
       </w:pPr>
-      <w:bookmarkStart w:id="0" w:name="_GoBack"/>
-      <w:bookmarkEnd w:id="0"/>
     </w:p>
     <w:p>
       <w:pPr>
@@ -9406,9 +9404,9 @@
           <w:noProof/>
         </w:rPr>
         <w:drawing>
-          <wp:inline distT="0" distB="0" distL="0" distR="0" wp14:anchorId="1C9A5036" wp14:editId="63D66B8C">
-            <wp:extent cx="3269270" cy="1294959"/>
-            <wp:effectExtent l="0" t="0" r="7620" b="635"/>
+          <wp:inline distT="0" distB="0" distL="0" distR="0" wp14:anchorId="1C9A5036" wp14:editId="044F14B0">
+            <wp:extent cx="3482772" cy="1379528"/>
+            <wp:effectExtent l="0" t="0" r="3810" b="0"/>
             <wp:docPr id="14" name="그림 14"/>
             <wp:cNvGraphicFramePr>
               <a:graphicFrameLocks xmlns:a="http://schemas.openxmlformats.org/drawingml/2006/main" noChangeAspect="1"/>
@@ -9438,7 +9436,7 @@
                   <pic:spPr bwMode="auto">
                     <a:xfrm>
                       <a:off x="0" y="0"/>
-                      <a:ext cx="3295373" cy="1305299"/>
+                      <a:ext cx="3522599" cy="1395304"/>
                     </a:xfrm>
                     <a:prstGeom prst="rect">
                       <a:avLst/>
@@ -9459,6 +9457,37 @@
       <w:pPr>
         <w:jc w:val="left"/>
       </w:pPr>
+      <w:r>
+        <w:rPr>
+          <w:rFonts w:hint="eastAsia"/>
+        </w:rPr>
+        <w:t>&lt;그림시작&gt;</w:t>
+      </w:r>
+    </w:p>
+    <w:p>
+      <w:pPr>
+        <w:jc w:val="left"/>
+      </w:pPr>
+      <w:r>
+        <w:rPr>
+          <w:rFonts w:hint="eastAsia"/>
+        </w:rPr>
+        <w:t>새 노드</w:t>
+      </w:r>
+    </w:p>
+    <w:p>
+      <w:pPr>
+        <w:jc w:val="left"/>
+      </w:pPr>
+      <w:r>
+        <w:t>&lt;</w:t>
+      </w:r>
+      <w:r>
+        <w:rPr>
+          <w:rFonts w:hint="eastAsia"/>
+        </w:rPr>
+        <w:t>그림끝&gt;</w:t>
+      </w:r>
     </w:p>
     <w:p>
       <w:pPr>
@@ -9740,6 +9769,50 @@
         <w:jc w:val="left"/>
       </w:pPr>
       <w:r>
+        <w:t>&lt;그림시작&gt;</w:t>
+      </w:r>
+    </w:p>
+    <w:p>
+      <w:pPr>
+        <w:jc w:val="left"/>
+      </w:pPr>
+      <w:r>
+        <w:rPr>
+          <w:rFonts w:hint="eastAsia"/>
+        </w:rPr>
+        <w:t>새 개체 추가</w:t>
+      </w:r>
+    </w:p>
+    <w:p>
+      <w:pPr>
+        <w:jc w:val="left"/>
+        <w:rPr>
+          <w:rFonts w:hint="eastAsia"/>
+        </w:rPr>
+      </w:pPr>
+      <w:r>
+        <w:rPr>
+          <w:rFonts w:hint="eastAsia"/>
+        </w:rPr>
+        <w:t>링크 제거</w:t>
+      </w:r>
+    </w:p>
+    <w:p>
+      <w:pPr>
+        <w:jc w:val="left"/>
+        <w:rPr>
+          <w:rFonts w:hint="eastAsia"/>
+        </w:rPr>
+      </w:pPr>
+      <w:r>
+        <w:t>&lt;그림끝&gt;</w:t>
+      </w:r>
+    </w:p>
+    <w:p>
+      <w:pPr>
+        <w:jc w:val="left"/>
+      </w:pPr>
+      <w:r>
         <w:rPr>
           <w:rFonts w:hint="eastAsia"/>
         </w:rPr>
@@ -9768,72 +9841,537 @@
         <w:rPr>
           <w:rFonts w:hint="eastAsia"/>
         </w:rPr>
+        <w:t xml:space="preserve">삭제 구현은 </w:t>
+      </w:r>
+      <w:r>
+        <w:rPr>
+          <w:rFonts w:hint="eastAsia"/>
+        </w:rPr>
+        <w:t xml:space="preserve">추가와 비슷한 원리로 </w:t>
+      </w:r>
+      <w:r>
+        <w:t>(</w:t>
+      </w:r>
+      <w:r>
+        <w:rPr>
+          <w:rFonts w:hint="eastAsia"/>
+        </w:rPr>
+        <w:t xml:space="preserve">그림 </w:t>
+      </w:r>
+      <w:r>
+        <w:t xml:space="preserve">3.15 </w:t>
+      </w:r>
+      <w:r>
+        <w:rPr>
+          <w:rFonts w:hint="eastAsia"/>
+        </w:rPr>
+        <w:t>참조</w:t>
+      </w:r>
+      <w:r>
+        <w:t xml:space="preserve">) </w:t>
+      </w:r>
+      <w:r>
+        <w:rPr>
+          <w:rFonts w:hint="eastAsia"/>
+        </w:rPr>
+        <w:t xml:space="preserve">삭제될 노드를 건너뛰고 나머지 </w:t>
+      </w:r>
+      <w:r>
+        <w:rPr>
+          <w:rFonts w:hint="eastAsia"/>
+        </w:rPr>
+        <w:t xml:space="preserve">노드들의 </w:t>
+      </w:r>
+      <w:r>
+        <w:rPr>
+          <w:rFonts w:hint="eastAsia"/>
+        </w:rPr>
+        <w:t>링크를 업데이트 하면 된다.</w:t>
+      </w:r>
+    </w:p>
+    <w:p>
+      <w:pPr>
+        <w:jc w:val="left"/>
+      </w:pPr>
+    </w:p>
+    <w:p>
+      <w:pPr>
+        <w:jc w:val="left"/>
+      </w:pPr>
+      <w:r>
+        <w:t xml:space="preserve">    </w:t>
+      </w:r>
+      <w:r>
+        <w:t>delElem</w:t>
+      </w:r>
+      <w:r>
+        <w:t>ent</w:t>
+      </w:r>
+      <w:r>
+        <w:t xml:space="preserve"> </w:t>
+      </w:r>
+      <w:r>
+        <w:t>&lt;-</w:t>
+      </w:r>
+      <w:r>
+        <w:t xml:space="preserve"> </w:t>
+      </w:r>
+      <w:r>
+        <w:t>function(llist, pos=NULL)</w:t>
+      </w:r>
+      <w:r>
+        <w:t xml:space="preserve"> </w:t>
+      </w:r>
+      <w:r>
+        <w:t>{</w:t>
+      </w:r>
+    </w:p>
+    <w:p>
+      <w:pPr>
+        <w:jc w:val="left"/>
+      </w:pPr>
+      <w:r>
+        <w:t xml:space="preserve">        </w:t>
+      </w:r>
+      <w:r>
+        <w:t xml:space="preserve">if(is.null(pos)) </w:t>
+      </w:r>
+      <w:r>
+        <w:t xml:space="preserve">   </w:t>
+      </w:r>
+      <w:r>
+        <w:t>warning("Nothing to delete"</w:t>
+      </w:r>
+      <w:r>
+        <w:t xml:space="preserve">) </w:t>
+      </w:r>
+    </w:p>
+    <w:p>
+      <w:pPr>
+        <w:jc w:val="left"/>
+      </w:pPr>
+      <w:r>
+        <w:t xml:space="preserve">        </w:t>
+      </w:r>
+      <w:r>
+        <w:t>listsize</w:t>
+      </w:r>
+      <w:r>
+        <w:t xml:space="preserve"> </w:t>
+      </w:r>
+      <w:r>
+        <w:t>&lt;-</w:t>
+      </w:r>
+      <w:r>
+        <w:t xml:space="preserve"> </w:t>
+      </w:r>
+      <w:r>
+        <w:t>sizeLinkList(llist)</w:t>
+      </w:r>
+    </w:p>
+    <w:p>
+      <w:pPr>
+        <w:jc w:val="left"/>
+      </w:pPr>
+      <w:r>
+        <w:t xml:space="preserve">        </w:t>
+      </w:r>
+      <w:r>
+        <w:t xml:space="preserve">if(pos&gt;listsize) </w:t>
+      </w:r>
+      <w:r>
+        <w:t xml:space="preserve">   </w:t>
+      </w:r>
+      <w:r>
+        <w:t xml:space="preserve">stop("Position greater than size of list") </w:t>
+      </w:r>
+    </w:p>
+    <w:p>
+      <w:pPr>
+        <w:jc w:val="left"/>
+      </w:pPr>
+      <w:r>
+        <w:t xml:space="preserve">        </w:t>
+      </w:r>
+      <w:r>
+        <w:t xml:space="preserve">if (isEmpty(llist)) </w:t>
+      </w:r>
+      <w:r>
+        <w:t xml:space="preserve">{ </w:t>
+      </w:r>
+    </w:p>
+    <w:p>
+      <w:pPr>
+        <w:jc w:val="left"/>
+      </w:pPr>
+      <w:r>
+        <w:t xml:space="preserve">            </w:t>
+      </w:r>
+      <w:r>
+        <w:t>warning("Empty List")</w:t>
+      </w:r>
+    </w:p>
+    <w:p>
+      <w:pPr>
+        <w:jc w:val="left"/>
+      </w:pPr>
+      <w:r>
+        <w:t xml:space="preserve">        </w:t>
+      </w:r>
+      <w:r>
+        <w:t>} else if(pos==1)</w:t>
+      </w:r>
+      <w:r>
+        <w:t xml:space="preserve"> </w:t>
+      </w:r>
+      <w:r>
+        <w:t>{</w:t>
+      </w:r>
+    </w:p>
+    <w:p>
+      <w:pPr>
+        <w:jc w:val="left"/>
+      </w:pPr>
+      <w:r>
+        <w:t xml:space="preserve">            </w:t>
+      </w:r>
+      <w:r>
+        <w:t>PreviousNode</w:t>
+      </w:r>
+      <w:r>
+        <w:t xml:space="preserve"> </w:t>
+      </w:r>
+      <w:r>
+        <w:t>&lt;-</w:t>
+      </w:r>
+      <w:r>
+        <w:t xml:space="preserve"> </w:t>
+      </w:r>
+      <w:r>
+        <w:t>llist$nextnode</w:t>
+      </w:r>
+    </w:p>
+    <w:p>
+      <w:pPr>
+        <w:jc w:val="left"/>
+      </w:pPr>
+      <w:r>
+        <w:t xml:space="preserve">        </w:t>
+      </w:r>
+      <w:r>
+        <w:t>} else {</w:t>
+      </w:r>
+    </w:p>
+    <w:p>
+      <w:pPr>
+        <w:jc w:val="left"/>
+      </w:pPr>
+      <w:r>
+        <w:t xml:space="preserve">            </w:t>
+      </w:r>
+      <w:r>
+        <w:t>PreviousNode</w:t>
+      </w:r>
+      <w:r>
+        <w:t xml:space="preserve"> </w:t>
+      </w:r>
+      <w:r>
+        <w:t>&lt;-</w:t>
+      </w:r>
+      <w:r>
+        <w:t xml:space="preserve"> </w:t>
+      </w:r>
+      <w:r>
+        <w:t>linkListNode(llist$ele</w:t>
+      </w:r>
+      <w:r>
+        <w:t xml:space="preserve">ment) </w:t>
+      </w:r>
+    </w:p>
+    <w:p>
+      <w:pPr>
+        <w:jc w:val="left"/>
+      </w:pPr>
+      <w:r>
+        <w:t xml:space="preserve">            </w:t>
+      </w:r>
+      <w:r>
+        <w:t>for(i in 1:(listsize-1))</w:t>
+      </w:r>
+      <w:r>
+        <w:t xml:space="preserve"> </w:t>
+      </w:r>
+      <w:r>
+        <w:t>{</w:t>
+      </w:r>
+    </w:p>
+    <w:p>
+      <w:pPr>
+        <w:jc w:val="left"/>
+      </w:pPr>
+      <w:r>
+        <w:t xml:space="preserve">                </w:t>
+      </w:r>
+      <w:r>
+        <w:t>if(pos==(i+1))</w:t>
+      </w:r>
+      <w:r>
+        <w:t xml:space="preserve"> </w:t>
+      </w:r>
+      <w:r>
+        <w:t>{</w:t>
+      </w:r>
+    </w:p>
+    <w:p>
+      <w:pPr>
+        <w:jc w:val="left"/>
+      </w:pPr>
+      <w:r>
+        <w:t xml:space="preserve">                    </w:t>
+      </w:r>
+      <w:r>
+        <w:t>PreviousNode$nextno</w:t>
+      </w:r>
+      <w:r>
+        <w:t>de</w:t>
+      </w:r>
+      <w:r>
+        <w:t xml:space="preserve"> </w:t>
+      </w:r>
+      <w:r>
+        <w:t>&lt;-</w:t>
+      </w:r>
+      <w:r>
+        <w:t xml:space="preserve"> </w:t>
+      </w:r>
+      <w:r>
+        <w:t>setNextNode(llist$nextnode)</w:t>
+      </w:r>
+    </w:p>
+    <w:p>
+      <w:pPr>
+        <w:jc w:val="left"/>
+      </w:pPr>
+      <w:r>
+        <w:t xml:space="preserve">                </w:t>
+      </w:r>
+      <w:r>
+        <w:t>} else {</w:t>
+      </w:r>
+    </w:p>
+    <w:p>
+      <w:pPr>
+        <w:jc w:val="left"/>
+      </w:pPr>
+      <w:r>
+        <w:t xml:space="preserve">                    </w:t>
+      </w:r>
+      <w:r>
+        <w:t>PreviousNode$nextnode</w:t>
+      </w:r>
+      <w:r>
+        <w:t xml:space="preserve"> </w:t>
+      </w:r>
+      <w:r>
+        <w:t>&lt;-</w:t>
+      </w:r>
+      <w:r>
+        <w:t xml:space="preserve"> </w:t>
+      </w:r>
+      <w:r>
+        <w:t>llist</w:t>
+      </w:r>
+      <w:r>
+        <w:t xml:space="preserve">$nextnode </w:t>
+      </w:r>
+    </w:p>
+    <w:p>
+      <w:pPr>
+        <w:jc w:val="left"/>
+      </w:pPr>
+      <w:r>
+        <w:t xml:space="preserve">                    </w:t>
+      </w:r>
+      <w:r>
+        <w:t>llist&lt;-llist$nextnode</w:t>
+      </w:r>
+    </w:p>
+    <w:p>
+      <w:pPr>
+        <w:jc w:val="left"/>
+      </w:pPr>
+      <w:r>
+        <w:t xml:space="preserve">                </w:t>
+      </w:r>
+      <w:r>
+        <w:t xml:space="preserve">} </w:t>
+      </w:r>
+    </w:p>
+    <w:p>
+      <w:pPr>
+        <w:jc w:val="left"/>
+      </w:pPr>
+      <w:r>
+        <w:t xml:space="preserve">            </w:t>
+      </w:r>
+      <w:r>
+        <w:t xml:space="preserve">} </w:t>
+      </w:r>
+    </w:p>
+    <w:p>
+      <w:pPr>
+        <w:jc w:val="left"/>
+      </w:pPr>
+      <w:r>
+        <w:t xml:space="preserve">        </w:t>
+      </w:r>
+      <w:r>
+        <w:t>}</w:t>
+      </w:r>
+    </w:p>
+    <w:p>
+      <w:pPr>
+        <w:jc w:val="left"/>
+      </w:pPr>
+      <w:r>
+        <w:t xml:space="preserve">        </w:t>
+      </w:r>
+      <w:r>
+        <w:t>return(PreviousNode)</w:t>
+      </w:r>
+    </w:p>
+    <w:p>
+      <w:pPr>
+        <w:jc w:val="left"/>
+      </w:pPr>
+      <w:r>
+        <w:t xml:space="preserve">    </w:t>
+      </w:r>
+      <w:r>
+        <w:t>}</w:t>
+      </w:r>
+    </w:p>
+    <w:p>
+      <w:pPr>
+        <w:jc w:val="left"/>
+      </w:pPr>
+    </w:p>
+    <w:p>
+      <w:pPr>
+        <w:jc w:val="left"/>
+      </w:pPr>
+      <w:r>
+        <w:rPr>
+          <w:rFonts w:hint="eastAsia"/>
+        </w:rPr>
+        <w:t>한 항목을 검색하는 것은 시작 위치에서 끝까지 링크드 리스트를 재귀적으로 스캔하는 것으로 구현할 수 있다.</w:t>
+      </w:r>
+    </w:p>
+    <w:p>
+      <w:pPr>
+        <w:jc w:val="left"/>
+      </w:pPr>
+    </w:p>
+    <w:p>
+      <w:pPr>
+        <w:jc w:val="left"/>
+      </w:pPr>
+      <w:r>
+        <w:t xml:space="preserve">    </w:t>
+      </w:r>
+      <w:r>
+        <w:t>findItem</w:t>
+      </w:r>
+      <w:r>
+        <w:t xml:space="preserve"> </w:t>
+      </w:r>
+      <w:r>
+        <w:t>&lt;-</w:t>
+      </w:r>
+      <w:r>
+        <w:t xml:space="preserve"> </w:t>
+      </w:r>
+      <w:r>
+        <w:t>function(llist, item, pos=0, itemFound=FALSE)</w:t>
+      </w:r>
+      <w:r>
+        <w:t xml:space="preserve"> </w:t>
+      </w:r>
+      <w:r>
+        <w:t>{</w:t>
+      </w:r>
+    </w:p>
+    <w:p>
+      <w:pPr>
+        <w:jc w:val="left"/>
+      </w:pPr>
+      <w:r>
+        <w:t xml:space="preserve">        </w:t>
+      </w:r>
+      <w:r>
+        <w:t>if (itemFound==TRUE) {</w:t>
+      </w:r>
+    </w:p>
+    <w:p>
+      <w:pPr>
+        <w:jc w:val="left"/>
+      </w:pPr>
+      <w:r>
+        <w:t xml:space="preserve">            </w:t>
+      </w:r>
+      <w:r>
+        <w:t>return(itemFound)</w:t>
+      </w:r>
+    </w:p>
+    <w:p>
+      <w:pPr>
+        <w:jc w:val="left"/>
+      </w:pPr>
+      <w:r>
         <w:lastRenderedPageBreak/>
-        <w:t xml:space="preserve">삭제 구현은 </w:t>
-      </w:r>
-      <w:r>
-        <w:rPr>
-          <w:rFonts w:hint="eastAsia"/>
-        </w:rPr>
-        <w:t xml:space="preserve">추가와 비슷한 원리로 </w:t>
-      </w:r>
-      <w:r>
-        <w:t>(</w:t>
-      </w:r>
-      <w:r>
-        <w:rPr>
-          <w:rFonts w:hint="eastAsia"/>
-        </w:rPr>
-        <w:t xml:space="preserve">그림 </w:t>
-      </w:r>
-      <w:r>
-        <w:t xml:space="preserve">3.15 </w:t>
-      </w:r>
-      <w:r>
-        <w:rPr>
-          <w:rFonts w:hint="eastAsia"/>
-        </w:rPr>
-        <w:t>참조</w:t>
-      </w:r>
-      <w:r>
-        <w:t xml:space="preserve">) </w:t>
-      </w:r>
-      <w:r>
-        <w:rPr>
-          <w:rFonts w:hint="eastAsia"/>
-        </w:rPr>
-        <w:t xml:space="preserve">삭제될 노드를 건너뛰고 나머지 </w:t>
-      </w:r>
-      <w:r>
-        <w:rPr>
-          <w:rFonts w:hint="eastAsia"/>
-        </w:rPr>
-        <w:t xml:space="preserve">노드들의 </w:t>
-      </w:r>
-      <w:r>
-        <w:rPr>
-          <w:rFonts w:hint="eastAsia"/>
-        </w:rPr>
-        <w:t>링크를 업데이트 하면 된다.</w:t>
-      </w:r>
-    </w:p>
-    <w:p>
-      <w:pPr>
-        <w:jc w:val="left"/>
-      </w:pPr>
-    </w:p>
-    <w:p>
-      <w:pPr>
-        <w:jc w:val="left"/>
-      </w:pPr>
-      <w:r>
-        <w:t xml:space="preserve">    </w:t>
-      </w:r>
-      <w:r>
-        <w:t>delElem</w:t>
-      </w:r>
-      <w:r>
-        <w:t>ent</w:t>
+        <w:t xml:space="preserve">        </w:t>
+      </w:r>
+      <w:r>
+        <w:t>} else if(isEmpty(llist))</w:t>
+      </w:r>
+      <w:r>
+        <w:t xml:space="preserve"> </w:t>
+      </w:r>
+      <w:r>
+        <w:t>{</w:t>
+      </w:r>
+    </w:p>
+    <w:p>
+      <w:pPr>
+        <w:jc w:val="left"/>
+      </w:pPr>
+      <w:r>
+        <w:t xml:space="preserve">            </w:t>
+      </w:r>
+      <w:r>
+        <w:t>return(FALSE)</w:t>
+      </w:r>
+    </w:p>
+    <w:p>
+      <w:pPr>
+        <w:jc w:val="left"/>
+      </w:pPr>
+      <w:r>
+        <w:t xml:space="preserve">        </w:t>
+      </w:r>
+      <w:r>
+        <w:t>} else {</w:t>
+      </w:r>
+    </w:p>
+    <w:p>
+      <w:pPr>
+        <w:jc w:val="left"/>
+      </w:pPr>
+      <w:r>
+        <w:t xml:space="preserve">            </w:t>
+      </w:r>
+      <w:r>
+        <w:t>pos</w:t>
       </w:r>
       <w:r>
         <w:t xml:space="preserve"> </w:t>
@@ -9845,13 +10383,56 @@
         <w:t xml:space="preserve"> </w:t>
       </w:r>
       <w:r>
-        <w:t>function(llist, pos=NULL)</w:t>
-      </w:r>
-      <w:r>
-        <w:t xml:space="preserve"> </w:t>
-      </w:r>
-      <w:r>
-        <w:t>{</w:t>
+        <w:t>pos+1L</w:t>
+      </w:r>
+    </w:p>
+    <w:p>
+      <w:pPr>
+        <w:jc w:val="left"/>
+      </w:pPr>
+      <w:r>
+        <w:t xml:space="preserve">            </w:t>
+      </w:r>
+      <w:r>
+        <w:t>if(llist</w:t>
+      </w:r>
+      <w:r>
+        <w:t>$element==item) itemFound</w:t>
+      </w:r>
+      <w:r>
+        <w:t xml:space="preserve"> </w:t>
+      </w:r>
+      <w:r>
+        <w:t>&lt;-</w:t>
+      </w:r>
+      <w:r>
+        <w:t xml:space="preserve"> </w:t>
+      </w:r>
+      <w:r>
+        <w:t>TRUE</w:t>
+      </w:r>
+    </w:p>
+    <w:p>
+      <w:pPr>
+        <w:jc w:val="left"/>
+      </w:pPr>
+      <w:r>
+        <w:t xml:space="preserve">            </w:t>
+      </w:r>
+      <w:r>
+        <w:t>findItem(llist$n</w:t>
+      </w:r>
+      <w:r>
+        <w:t xml:space="preserve">extnode, item, </w:t>
+      </w:r>
+      <w:r>
+        <w:rPr>
+          <w:rFonts w:hint="eastAsia"/>
+        </w:rPr>
+        <w:t>pos</w:t>
+      </w:r>
+      <w:r>
+        <w:t>, itemFound)</w:t>
       </w:r>
     </w:p>
     <w:p>
@@ -9862,276 +10443,6 @@
         <w:t xml:space="preserve">        </w:t>
       </w:r>
       <w:r>
-        <w:t xml:space="preserve">if(is.null(pos)) </w:t>
-      </w:r>
-      <w:r>
-        <w:t xml:space="preserve">   </w:t>
-      </w:r>
-      <w:r>
-        <w:t>warning("Nothing to delete"</w:t>
-      </w:r>
-      <w:r>
-        <w:t xml:space="preserve">) </w:t>
-      </w:r>
-    </w:p>
-    <w:p>
-      <w:pPr>
-        <w:jc w:val="left"/>
-      </w:pPr>
-      <w:r>
-        <w:t xml:space="preserve">        </w:t>
-      </w:r>
-      <w:r>
-        <w:t>listsize</w:t>
-      </w:r>
-      <w:r>
-        <w:t xml:space="preserve"> </w:t>
-      </w:r>
-      <w:r>
-        <w:t>&lt;-</w:t>
-      </w:r>
-      <w:r>
-        <w:t xml:space="preserve"> </w:t>
-      </w:r>
-      <w:r>
-        <w:t>sizeLinkList(llist)</w:t>
-      </w:r>
-    </w:p>
-    <w:p>
-      <w:pPr>
-        <w:jc w:val="left"/>
-      </w:pPr>
-      <w:r>
-        <w:t xml:space="preserve">        </w:t>
-      </w:r>
-      <w:r>
-        <w:t xml:space="preserve">if(pos&gt;listsize) </w:t>
-      </w:r>
-      <w:r>
-        <w:t xml:space="preserve">   </w:t>
-      </w:r>
-      <w:r>
-        <w:t xml:space="preserve">stop("Position greater than size of list") </w:t>
-      </w:r>
-    </w:p>
-    <w:p>
-      <w:pPr>
-        <w:jc w:val="left"/>
-      </w:pPr>
-      <w:r>
-        <w:t xml:space="preserve">        </w:t>
-      </w:r>
-      <w:r>
-        <w:t xml:space="preserve">if (isEmpty(llist)) </w:t>
-      </w:r>
-      <w:r>
-        <w:t xml:space="preserve">{ </w:t>
-      </w:r>
-    </w:p>
-    <w:p>
-      <w:pPr>
-        <w:jc w:val="left"/>
-      </w:pPr>
-      <w:r>
-        <w:t xml:space="preserve">            </w:t>
-      </w:r>
-      <w:r>
-        <w:t>warning("Empty List")</w:t>
-      </w:r>
-    </w:p>
-    <w:p>
-      <w:pPr>
-        <w:jc w:val="left"/>
-      </w:pPr>
-      <w:r>
-        <w:t xml:space="preserve">        </w:t>
-      </w:r>
-      <w:r>
-        <w:t>} else if(pos==1)</w:t>
-      </w:r>
-      <w:r>
-        <w:t xml:space="preserve"> </w:t>
-      </w:r>
-      <w:r>
-        <w:t>{</w:t>
-      </w:r>
-    </w:p>
-    <w:p>
-      <w:pPr>
-        <w:jc w:val="left"/>
-      </w:pPr>
-      <w:r>
-        <w:t xml:space="preserve">            </w:t>
-      </w:r>
-      <w:r>
-        <w:t>PreviousNode</w:t>
-      </w:r>
-      <w:r>
-        <w:t xml:space="preserve"> </w:t>
-      </w:r>
-      <w:r>
-        <w:t>&lt;-</w:t>
-      </w:r>
-      <w:r>
-        <w:t xml:space="preserve"> </w:t>
-      </w:r>
-      <w:r>
-        <w:t>llist$nextnode</w:t>
-      </w:r>
-    </w:p>
-    <w:p>
-      <w:pPr>
-        <w:jc w:val="left"/>
-      </w:pPr>
-      <w:r>
-        <w:t xml:space="preserve">        </w:t>
-      </w:r>
-      <w:r>
-        <w:t>} else {</w:t>
-      </w:r>
-    </w:p>
-    <w:p>
-      <w:pPr>
-        <w:jc w:val="left"/>
-      </w:pPr>
-      <w:r>
-        <w:t xml:space="preserve">            </w:t>
-      </w:r>
-      <w:r>
-        <w:t>PreviousNode</w:t>
-      </w:r>
-      <w:r>
-        <w:t xml:space="preserve"> </w:t>
-      </w:r>
-      <w:r>
-        <w:t>&lt;-</w:t>
-      </w:r>
-      <w:r>
-        <w:t xml:space="preserve"> </w:t>
-      </w:r>
-      <w:r>
-        <w:t>linkListNode(llist$ele</w:t>
-      </w:r>
-      <w:r>
-        <w:t xml:space="preserve">ment) </w:t>
-      </w:r>
-    </w:p>
-    <w:p>
-      <w:pPr>
-        <w:jc w:val="left"/>
-      </w:pPr>
-      <w:r>
-        <w:t xml:space="preserve">            </w:t>
-      </w:r>
-      <w:r>
-        <w:t>for(i in 1:(listsize-1))</w:t>
-      </w:r>
-      <w:r>
-        <w:t xml:space="preserve"> </w:t>
-      </w:r>
-      <w:r>
-        <w:t>{</w:t>
-      </w:r>
-    </w:p>
-    <w:p>
-      <w:pPr>
-        <w:jc w:val="left"/>
-      </w:pPr>
-      <w:r>
-        <w:t xml:space="preserve">                </w:t>
-      </w:r>
-      <w:r>
-        <w:t>if(pos==(i+1))</w:t>
-      </w:r>
-      <w:r>
-        <w:t xml:space="preserve"> </w:t>
-      </w:r>
-      <w:r>
-        <w:t>{</w:t>
-      </w:r>
-    </w:p>
-    <w:p>
-      <w:pPr>
-        <w:jc w:val="left"/>
-      </w:pPr>
-      <w:r>
-        <w:t xml:space="preserve">                    </w:t>
-      </w:r>
-      <w:r>
-        <w:t>PreviousNode$nextno</w:t>
-      </w:r>
-      <w:r>
-        <w:t>de</w:t>
-      </w:r>
-      <w:r>
-        <w:t xml:space="preserve"> </w:t>
-      </w:r>
-      <w:r>
-        <w:t>&lt;-</w:t>
-      </w:r>
-      <w:r>
-        <w:t xml:space="preserve"> </w:t>
-      </w:r>
-      <w:r>
-        <w:t>setNextNode(llist$nextnode)</w:t>
-      </w:r>
-    </w:p>
-    <w:p>
-      <w:pPr>
-        <w:jc w:val="left"/>
-      </w:pPr>
-      <w:r>
-        <w:t xml:space="preserve">                </w:t>
-      </w:r>
-      <w:r>
-        <w:t>} else {</w:t>
-      </w:r>
-    </w:p>
-    <w:p>
-      <w:pPr>
-        <w:jc w:val="left"/>
-      </w:pPr>
-      <w:r>
-        <w:t xml:space="preserve">                    </w:t>
-      </w:r>
-      <w:r>
-        <w:t>PreviousNode$nextnode</w:t>
-      </w:r>
-      <w:r>
-        <w:t xml:space="preserve"> </w:t>
-      </w:r>
-      <w:r>
-        <w:t>&lt;-</w:t>
-      </w:r>
-      <w:r>
-        <w:t xml:space="preserve"> </w:t>
-      </w:r>
-      <w:r>
-        <w:t>llist</w:t>
-      </w:r>
-      <w:r>
-        <w:t xml:space="preserve">$nextnode </w:t>
-      </w:r>
-    </w:p>
-    <w:p>
-      <w:pPr>
-        <w:jc w:val="left"/>
-      </w:pPr>
-      <w:r>
-        <w:t xml:space="preserve">                    </w:t>
-      </w:r>
-      <w:r>
-        <w:t>llist&lt;-llist$nextnode</w:t>
-      </w:r>
-    </w:p>
-    <w:p>
-      <w:pPr>
-        <w:jc w:val="left"/>
-      </w:pPr>
-      <w:r>
-        <w:t xml:space="preserve">                </w:t>
-      </w:r>
-      <w:r>
         <w:t xml:space="preserve">} </w:t>
       </w:r>
     </w:p>
@@ -10140,245 +10451,6 @@
         <w:jc w:val="left"/>
       </w:pPr>
       <w:r>
-        <w:t xml:space="preserve">            </w:t>
-      </w:r>
-      <w:r>
-        <w:t xml:space="preserve">} </w:t>
-      </w:r>
-    </w:p>
-    <w:p>
-      <w:pPr>
-        <w:jc w:val="left"/>
-      </w:pPr>
-      <w:r>
-        <w:t xml:space="preserve">        </w:t>
-      </w:r>
-      <w:r>
-        <w:t>}</w:t>
-      </w:r>
-    </w:p>
-    <w:p>
-      <w:pPr>
-        <w:jc w:val="left"/>
-      </w:pPr>
-      <w:r>
-        <w:t xml:space="preserve">        </w:t>
-      </w:r>
-      <w:r>
-        <w:t>return(PreviousNode)</w:t>
-      </w:r>
-    </w:p>
-    <w:p>
-      <w:pPr>
-        <w:jc w:val="left"/>
-      </w:pPr>
-      <w:r>
-        <w:t xml:space="preserve">    </w:t>
-      </w:r>
-      <w:r>
-        <w:t>}</w:t>
-      </w:r>
-    </w:p>
-    <w:p>
-      <w:pPr>
-        <w:jc w:val="left"/>
-      </w:pPr>
-    </w:p>
-    <w:p>
-      <w:pPr>
-        <w:jc w:val="left"/>
-      </w:pPr>
-      <w:r>
-        <w:rPr>
-          <w:rFonts w:hint="eastAsia"/>
-        </w:rPr>
-        <w:t>한 항목을 검색하는 것은 시작 위치에서 끝까지 링크드 리스트를 재귀적으로 스캔하는 것으로 구현할 수 있다.</w:t>
-      </w:r>
-    </w:p>
-    <w:p>
-      <w:pPr>
-        <w:jc w:val="left"/>
-      </w:pPr>
-    </w:p>
-    <w:p>
-      <w:pPr>
-        <w:jc w:val="left"/>
-      </w:pPr>
-      <w:r>
-        <w:t xml:space="preserve">    </w:t>
-      </w:r>
-      <w:r>
-        <w:t>findItem</w:t>
-      </w:r>
-      <w:r>
-        <w:t xml:space="preserve"> </w:t>
-      </w:r>
-      <w:r>
-        <w:t>&lt;-</w:t>
-      </w:r>
-      <w:r>
-        <w:t xml:space="preserve"> </w:t>
-      </w:r>
-      <w:r>
-        <w:t>function(llist, item, pos=0, itemFound=FALSE)</w:t>
-      </w:r>
-      <w:r>
-        <w:t xml:space="preserve"> </w:t>
-      </w:r>
-      <w:r>
-        <w:t>{</w:t>
-      </w:r>
-    </w:p>
-    <w:p>
-      <w:pPr>
-        <w:jc w:val="left"/>
-      </w:pPr>
-      <w:r>
-        <w:t xml:space="preserve">        </w:t>
-      </w:r>
-      <w:r>
-        <w:t>if (itemFound==TRUE) {</w:t>
-      </w:r>
-    </w:p>
-    <w:p>
-      <w:pPr>
-        <w:jc w:val="left"/>
-      </w:pPr>
-      <w:r>
-        <w:t xml:space="preserve">            </w:t>
-      </w:r>
-      <w:r>
-        <w:t>return(itemFound)</w:t>
-      </w:r>
-    </w:p>
-    <w:p>
-      <w:pPr>
-        <w:jc w:val="left"/>
-      </w:pPr>
-      <w:r>
-        <w:t xml:space="preserve">        </w:t>
-      </w:r>
-      <w:r>
-        <w:t>} else if(isEmpty(llist))</w:t>
-      </w:r>
-      <w:r>
-        <w:t xml:space="preserve"> </w:t>
-      </w:r>
-      <w:r>
-        <w:t>{</w:t>
-      </w:r>
-    </w:p>
-    <w:p>
-      <w:pPr>
-        <w:jc w:val="left"/>
-      </w:pPr>
-      <w:r>
-        <w:t xml:space="preserve">            </w:t>
-      </w:r>
-      <w:r>
-        <w:t>return(FALSE)</w:t>
-      </w:r>
-    </w:p>
-    <w:p>
-      <w:pPr>
-        <w:jc w:val="left"/>
-      </w:pPr>
-      <w:r>
-        <w:t xml:space="preserve">        </w:t>
-      </w:r>
-      <w:r>
-        <w:t>} else {</w:t>
-      </w:r>
-    </w:p>
-    <w:p>
-      <w:pPr>
-        <w:jc w:val="left"/>
-      </w:pPr>
-      <w:r>
-        <w:t xml:space="preserve">            </w:t>
-      </w:r>
-      <w:r>
-        <w:t>pos</w:t>
-      </w:r>
-      <w:r>
-        <w:t xml:space="preserve"> </w:t>
-      </w:r>
-      <w:r>
-        <w:t>&lt;-</w:t>
-      </w:r>
-      <w:r>
-        <w:t xml:space="preserve"> </w:t>
-      </w:r>
-      <w:r>
-        <w:t>pos+1L</w:t>
-      </w:r>
-    </w:p>
-    <w:p>
-      <w:pPr>
-        <w:jc w:val="left"/>
-      </w:pPr>
-      <w:r>
-        <w:t xml:space="preserve">            </w:t>
-      </w:r>
-      <w:r>
-        <w:t>if(llist</w:t>
-      </w:r>
-      <w:r>
-        <w:t>$element==item) itemFound</w:t>
-      </w:r>
-      <w:r>
-        <w:t xml:space="preserve"> </w:t>
-      </w:r>
-      <w:r>
-        <w:t>&lt;-</w:t>
-      </w:r>
-      <w:r>
-        <w:t xml:space="preserve"> </w:t>
-      </w:r>
-      <w:r>
-        <w:t>TRUE</w:t>
-      </w:r>
-    </w:p>
-    <w:p>
-      <w:pPr>
-        <w:jc w:val="left"/>
-      </w:pPr>
-      <w:r>
-        <w:t xml:space="preserve">            </w:t>
-      </w:r>
-      <w:r>
-        <w:t>findItem(llist$n</w:t>
-      </w:r>
-      <w:r>
-        <w:t xml:space="preserve">extnode, item, </w:t>
-      </w:r>
-      <w:r>
-        <w:rPr>
-          <w:rFonts w:hint="eastAsia"/>
-        </w:rPr>
-        <w:t>pos</w:t>
-      </w:r>
-      <w:r>
-        <w:t>, itemFound)</w:t>
-      </w:r>
-    </w:p>
-    <w:p>
-      <w:pPr>
-        <w:jc w:val="left"/>
-      </w:pPr>
-      <w:r>
-        <w:t xml:space="preserve">        </w:t>
-      </w:r>
-      <w:r>
-        <w:t xml:space="preserve">} </w:t>
-      </w:r>
-    </w:p>
-    <w:p>
-      <w:pPr>
-        <w:jc w:val="left"/>
-      </w:pPr>
-      <w:r>
-        <w:lastRenderedPageBreak/>
         <w:t xml:space="preserve">    </w:t>
       </w:r>
       <w:r>
@@ -10780,6 +10852,7 @@
         <w:jc w:val="left"/>
       </w:pPr>
       <w:r>
+        <w:lastRenderedPageBreak/>
         <w:t xml:space="preserve">        </w:t>
       </w:r>
       <w:r>
@@ -10850,7 +10923,6 @@
           <w:rFonts w:hint="eastAsia"/>
           <w:noProof/>
         </w:rPr>
-        <w:lastRenderedPageBreak/>
         <w:drawing>
           <wp:inline distT="0" distB="0" distL="0" distR="0" wp14:anchorId="63621811" wp14:editId="2F641E7B">
             <wp:extent cx="3810472" cy="835117"/>
@@ -11175,6 +11247,7 @@
         <w:rPr>
           <w:rFonts w:hint="eastAsia"/>
         </w:rPr>
+        <w:lastRenderedPageBreak/>
         <w:t>원형</w:t>
       </w:r>
       <w:r>
@@ -11305,7 +11378,6 @@
         <w:jc w:val="left"/>
       </w:pPr>
       <w:r>
-        <w:lastRenderedPageBreak/>
         <w:t xml:space="preserve">            </w:t>
       </w:r>
       <w:r>
@@ -11822,7 +11894,6 @@
         <w:jc w:val="left"/>
       </w:pPr>
       <w:r>
-        <w:lastRenderedPageBreak/>
         <w:t xml:space="preserve">arraysize : </w:t>
       </w:r>
       <w:r>
@@ -12313,10 +12384,11 @@
           <w:rFonts w:hint="eastAsia"/>
           <w:noProof/>
         </w:rPr>
+        <w:lastRenderedPageBreak/>
         <w:drawing>
-          <wp:inline distT="0" distB="0" distL="0" distR="0" wp14:anchorId="63AEC064" wp14:editId="25B78FAA">
-            <wp:extent cx="4693568" cy="1428845"/>
-            <wp:effectExtent l="0" t="0" r="0" b="0"/>
+          <wp:inline distT="0" distB="0" distL="0" distR="0" wp14:anchorId="63AEC064" wp14:editId="612E620A">
+            <wp:extent cx="5677486" cy="1728375"/>
+            <wp:effectExtent l="0" t="0" r="0" b="5715"/>
             <wp:docPr id="20" name="그림 20"/>
             <wp:cNvGraphicFramePr>
               <a:graphicFrameLocks xmlns:a="http://schemas.openxmlformats.org/drawingml/2006/main" noChangeAspect="1"/>
@@ -12346,7 +12418,7 @@
                   <pic:spPr bwMode="auto">
                     <a:xfrm>
                       <a:off x="0" y="0"/>
-                      <a:ext cx="4700953" cy="1431093"/>
+                      <a:ext cx="5707989" cy="1737661"/>
                     </a:xfrm>
                     <a:prstGeom prst="rect">
                       <a:avLst/>
@@ -12420,176 +12492,923 @@
         <w:rPr>
           <w:rFonts w:hint="eastAsia"/>
         </w:rPr>
+        <w:t>빈 배열 리스트 생성</w:t>
+      </w:r>
+    </w:p>
+    <w:p>
+      <w:pPr>
+        <w:jc w:val="left"/>
+      </w:pPr>
+      <w:r>
+        <w:rPr>
+          <w:rFonts w:hint="eastAsia"/>
+        </w:rPr>
+        <w:t>없음</w:t>
+      </w:r>
+    </w:p>
+    <w:p>
+      <w:pPr>
+        <w:jc w:val="left"/>
+      </w:pPr>
+      <w:r>
+        <w:rPr>
+          <w:rFonts w:hint="eastAsia"/>
+        </w:rPr>
+        <w:t>빈 배열 리스트</w:t>
+      </w:r>
+    </w:p>
+    <w:p>
+      <w:pPr>
+        <w:jc w:val="left"/>
+      </w:pPr>
+      <w:r>
+        <w:rPr>
+          <w:rFonts w:hint="eastAsia"/>
+        </w:rPr>
+        <w:t>배열 리스트의 크기</w:t>
+      </w:r>
+    </w:p>
+    <w:p>
+      <w:pPr>
+        <w:jc w:val="left"/>
+      </w:pPr>
+      <w:r>
+        <w:rPr>
+          <w:rFonts w:hint="eastAsia"/>
+        </w:rPr>
+        <w:t>없음</w:t>
+      </w:r>
+    </w:p>
+    <w:p>
+      <w:pPr>
+        <w:jc w:val="left"/>
+      </w:pPr>
+      <w:r>
+        <w:rPr>
+          <w:rFonts w:hint="eastAsia"/>
+        </w:rPr>
+        <w:t>정수값으로 크기 반환</w:t>
+      </w:r>
+    </w:p>
+    <w:p>
+      <w:pPr>
+        <w:jc w:val="left"/>
+      </w:pPr>
+      <w:r>
+        <w:rPr>
+          <w:rFonts w:hint="eastAsia"/>
+        </w:rPr>
+        <w:t>기존 배열 리스트에 항목 추가 및 가득 찬 경우 확장</w:t>
+      </w:r>
+    </w:p>
+    <w:p>
+      <w:pPr>
+        <w:jc w:val="left"/>
+      </w:pPr>
+      <w:r>
+        <w:rPr>
+          <w:rFonts w:hint="eastAsia"/>
+        </w:rPr>
+        <w:t>추가될 항목</w:t>
+      </w:r>
+    </w:p>
+    <w:p>
+      <w:pPr>
+        <w:jc w:val="left"/>
+      </w:pPr>
+      <w:r>
+        <w:rPr>
+          <w:rFonts w:hint="eastAsia"/>
+        </w:rPr>
+        <w:t>수정된 리스트</w:t>
+      </w:r>
+    </w:p>
+    <w:p>
+      <w:pPr>
+        <w:jc w:val="left"/>
+      </w:pPr>
+      <w:r>
+        <w:rPr>
+          <w:rFonts w:hint="eastAsia"/>
+        </w:rPr>
+        <w:t>위치를 기반으로 기존 배열 리스트에서 항목 삭제</w:t>
+      </w:r>
+    </w:p>
+    <w:p>
+      <w:pPr>
+        <w:jc w:val="left"/>
+      </w:pPr>
+      <w:r>
+        <w:rPr>
+          <w:rFonts w:hint="eastAsia"/>
+        </w:rPr>
+        <w:t>삭제할 위치</w:t>
+      </w:r>
+    </w:p>
+    <w:p>
+      <w:pPr>
+        <w:jc w:val="left"/>
+      </w:pPr>
+      <w:r>
+        <w:rPr>
+          <w:rFonts w:hint="eastAsia"/>
+        </w:rPr>
+        <w:t>수정된 리스트</w:t>
+      </w:r>
+    </w:p>
+    <w:p>
+      <w:pPr>
+        <w:jc w:val="left"/>
+      </w:pPr>
+      <w:r>
+        <w:rPr>
+          <w:rFonts w:hint="eastAsia"/>
+        </w:rPr>
+        <w:t>배열 리스트에서 항목 검색</w:t>
+      </w:r>
+    </w:p>
+    <w:p>
+      <w:pPr>
+        <w:jc w:val="left"/>
+      </w:pPr>
+      <w:r>
+        <w:rPr>
+          <w:rFonts w:hint="eastAsia"/>
+        </w:rPr>
+        <w:t>검색할 항목</w:t>
+      </w:r>
+    </w:p>
+    <w:p>
+      <w:pPr>
+        <w:jc w:val="left"/>
+      </w:pPr>
+      <w:r>
+        <w:rPr>
+          <w:rFonts w:hint="eastAsia"/>
+        </w:rPr>
+        <w:t>불리언 값</w:t>
+      </w:r>
+      <w:r>
+        <w:t>(True, False)</w:t>
+      </w:r>
+      <w:r>
+        <w:rPr>
+          <w:rFonts w:hint="eastAsia"/>
+        </w:rPr>
+        <w:t xml:space="preserve"> 반환</w:t>
+      </w:r>
+    </w:p>
+    <w:p>
+      <w:pPr>
+        <w:jc w:val="left"/>
+      </w:pPr>
+      <w:r>
+        <w:t>&lt;</w:t>
+      </w:r>
+      <w:r>
+        <w:rPr>
+          <w:rFonts w:hint="eastAsia"/>
+        </w:rPr>
+        <w:t>그림끝&gt;</w:t>
+      </w:r>
+    </w:p>
+    <w:p>
+      <w:pPr>
+        <w:jc w:val="left"/>
+      </w:pPr>
+      <w:r>
+        <w:rPr>
+          <w:rFonts w:hint="eastAsia"/>
+        </w:rPr>
+        <w:t xml:space="preserve">&lt;그림 </w:t>
+      </w:r>
+      <w:r>
+        <w:t xml:space="preserve">3.20: </w:t>
+      </w:r>
+      <w:r>
+        <w:rPr>
+          <w:rFonts w:hint="eastAsia"/>
+        </w:rPr>
+        <w:t>배열 리스트에 대한 추상 데이터 타입의 예&gt;</w:t>
+      </w:r>
+    </w:p>
+    <w:p>
+      <w:pPr>
+        <w:jc w:val="left"/>
+      </w:pPr>
+    </w:p>
+    <w:p>
+      <w:pPr>
+        <w:jc w:val="left"/>
+      </w:pPr>
+      <w:r>
+        <w:rPr>
+          <w:rFonts w:hint="eastAsia"/>
+        </w:rPr>
+        <w:t xml:space="preserve">배열의 길이는 </w:t>
+      </w:r>
+      <w:r>
+        <w:rPr>
+          <w:rFonts w:hint="eastAsia"/>
+        </w:rPr>
+        <w:t xml:space="preserve">메소드에 </w:t>
+      </w:r>
+      <w:r>
+        <w:t>listsize</w:t>
+      </w:r>
+      <w:r>
+        <w:rPr>
+          <w:rFonts w:hint="eastAsia"/>
+        </w:rPr>
+        <w:t>를 반환하여 얻을 수 있다.</w:t>
+      </w:r>
+    </w:p>
+    <w:p>
+      <w:pPr>
+        <w:jc w:val="left"/>
+      </w:pPr>
+    </w:p>
+    <w:p>
+      <w:pPr>
+        <w:jc w:val="left"/>
+      </w:pPr>
+      <w:r>
+        <w:t xml:space="preserve">    </w:t>
+      </w:r>
+      <w:r>
+        <w:t xml:space="preserve">listlen = function() </w:t>
+      </w:r>
+    </w:p>
+    <w:p>
+      <w:pPr>
+        <w:jc w:val="left"/>
+      </w:pPr>
+      <w:r>
+        <w:t xml:space="preserve">    </w:t>
+      </w:r>
+      <w:r>
+        <w:t>{</w:t>
+      </w:r>
+    </w:p>
+    <w:p>
+      <w:pPr>
+        <w:jc w:val="left"/>
+      </w:pPr>
+      <w:r>
+        <w:t xml:space="preserve">        </w:t>
+      </w:r>
+      <w:r>
+        <w:t>return(listsize)</w:t>
+      </w:r>
+    </w:p>
+    <w:p>
+      <w:pPr>
+        <w:jc w:val="left"/>
+      </w:pPr>
+      <w:r>
+        <w:t xml:space="preserve">    </w:t>
+      </w:r>
+      <w:r>
+        <w:t>}</w:t>
+      </w:r>
+    </w:p>
+    <w:p>
+      <w:pPr>
+        <w:jc w:val="left"/>
+      </w:pPr>
+    </w:p>
+    <w:p>
+      <w:pPr>
+        <w:jc w:val="left"/>
+      </w:pPr>
+      <w:r>
+        <w:rPr>
+          <w:rFonts w:hint="eastAsia"/>
+        </w:rPr>
         <w:lastRenderedPageBreak/>
-        <w:t>빈 배열 리스트 생성</w:t>
-      </w:r>
-    </w:p>
-    <w:p>
-      <w:pPr>
-        <w:jc w:val="left"/>
-      </w:pPr>
-      <w:r>
-        <w:rPr>
-          <w:rFonts w:hint="eastAsia"/>
-        </w:rPr>
-        <w:t>없음</w:t>
-      </w:r>
-    </w:p>
-    <w:p>
-      <w:pPr>
-        <w:jc w:val="left"/>
-      </w:pPr>
-      <w:r>
-        <w:rPr>
-          <w:rFonts w:hint="eastAsia"/>
-        </w:rPr>
-        <w:t>빈 배열 리스트</w:t>
-      </w:r>
-    </w:p>
-    <w:p>
-      <w:pPr>
-        <w:jc w:val="left"/>
-      </w:pPr>
-      <w:r>
-        <w:rPr>
-          <w:rFonts w:hint="eastAsia"/>
-        </w:rPr>
-        <w:t>배열 리스트의 크기</w:t>
-      </w:r>
-    </w:p>
-    <w:p>
-      <w:pPr>
-        <w:jc w:val="left"/>
-      </w:pPr>
-      <w:r>
-        <w:rPr>
-          <w:rFonts w:hint="eastAsia"/>
-        </w:rPr>
-        <w:t>없음</w:t>
-      </w:r>
-    </w:p>
-    <w:p>
-      <w:pPr>
-        <w:jc w:val="left"/>
-      </w:pPr>
-      <w:r>
-        <w:rPr>
-          <w:rFonts w:hint="eastAsia"/>
-        </w:rPr>
-        <w:t>정수값으로 크기 반환</w:t>
-      </w:r>
-    </w:p>
-    <w:p>
-      <w:pPr>
-        <w:jc w:val="left"/>
-      </w:pPr>
-      <w:r>
-        <w:rPr>
-          <w:rFonts w:hint="eastAsia"/>
-        </w:rPr>
-        <w:t>기존 배열 리스트에 항목 추가 및 가득 찬 경우 확장</w:t>
-      </w:r>
-    </w:p>
-    <w:p>
-      <w:pPr>
-        <w:jc w:val="left"/>
-      </w:pPr>
-      <w:r>
-        <w:rPr>
-          <w:rFonts w:hint="eastAsia"/>
-        </w:rPr>
-        <w:t>추가될 항목</w:t>
-      </w:r>
-    </w:p>
-    <w:p>
-      <w:pPr>
-        <w:jc w:val="left"/>
-      </w:pPr>
-      <w:r>
-        <w:rPr>
-          <w:rFonts w:hint="eastAsia"/>
-        </w:rPr>
-        <w:t>수정된 리스트</w:t>
-      </w:r>
-    </w:p>
-    <w:p>
-      <w:pPr>
-        <w:jc w:val="left"/>
-      </w:pPr>
-      <w:r>
-        <w:rPr>
-          <w:rFonts w:hint="eastAsia"/>
-        </w:rPr>
-        <w:t>위치를 기반으로 기존 배열 리스트에서 항목 삭제</w:t>
-      </w:r>
-    </w:p>
-    <w:p>
-      <w:pPr>
-        <w:jc w:val="left"/>
-      </w:pPr>
-      <w:r>
-        <w:rPr>
-          <w:rFonts w:hint="eastAsia"/>
-        </w:rPr>
-        <w:t>삭제할 위치</w:t>
-      </w:r>
-    </w:p>
-    <w:p>
-      <w:pPr>
-        <w:jc w:val="left"/>
-      </w:pPr>
-      <w:r>
-        <w:rPr>
-          <w:rFonts w:hint="eastAsia"/>
-        </w:rPr>
-        <w:t>수정된 리스트</w:t>
-      </w:r>
-    </w:p>
-    <w:p>
-      <w:pPr>
-        <w:jc w:val="left"/>
-      </w:pPr>
-      <w:r>
-        <w:rPr>
-          <w:rFonts w:hint="eastAsia"/>
-        </w:rPr>
-        <w:t>배열 리스트에서 항목 검색</w:t>
-      </w:r>
-    </w:p>
-    <w:p>
-      <w:pPr>
-        <w:jc w:val="left"/>
-      </w:pPr>
-      <w:r>
-        <w:rPr>
-          <w:rFonts w:hint="eastAsia"/>
-        </w:rPr>
-        <w:t>검색할 항목</w:t>
-      </w:r>
-    </w:p>
-    <w:p>
-      <w:pPr>
-        <w:jc w:val="left"/>
-      </w:pPr>
-      <w:r>
-        <w:rPr>
-          <w:rFonts w:hint="eastAsia"/>
-        </w:rPr>
-        <w:t>불리언 값</w:t>
-      </w:r>
-      <w:r>
-        <w:t>(True, False)</w:t>
-      </w:r>
-      <w:r>
-        <w:rPr>
-          <w:rFonts w:hint="eastAsia"/>
-        </w:rPr>
-        <w:t xml:space="preserve"> 반환</w:t>
-      </w:r>
-    </w:p>
-    <w:p>
-      <w:pPr>
-        <w:jc w:val="left"/>
+        <w:t>배열 리스트에 항목을 추가하는 것은 리스트 크기에 대한 추가적인 확인을 요구한다.</w:t>
+      </w:r>
+      <w:r>
+        <w:t xml:space="preserve"> </w:t>
+      </w:r>
+      <w:r>
+        <w:rPr>
+          <w:rFonts w:hint="eastAsia"/>
+        </w:rPr>
+        <w:t xml:space="preserve">만약 </w:t>
+      </w:r>
+      <w:r>
+        <w:t>listsize</w:t>
+      </w:r>
+      <w:r>
+        <w:rPr>
+          <w:rFonts w:hint="eastAsia"/>
+        </w:rPr>
+        <w:t xml:space="preserve">가 </w:t>
+      </w:r>
+      <w:r>
+        <w:t>maxSize</w:t>
+      </w:r>
+      <w:r>
+        <w:rPr>
+          <w:rFonts w:hint="eastAsia"/>
+        </w:rPr>
+        <w:t xml:space="preserve"> 보다 크다면 배열은 </w:t>
+      </w:r>
+      <w:r>
+        <w:t>arraySize</w:t>
+      </w:r>
+      <w:r>
+        <w:rPr>
+          <w:rFonts w:hint="eastAsia"/>
+        </w:rPr>
+        <w:t xml:space="preserve">를 기반으로 </w:t>
+      </w:r>
+      <w:r>
+        <w:rPr>
+          <w:rFonts w:hint="eastAsia"/>
+        </w:rPr>
+        <w:t>확장되어야 한</w:t>
+      </w:r>
+      <w:r>
+        <w:rPr>
+          <w:rFonts w:hint="eastAsia"/>
+        </w:rPr>
+        <w:t>다.</w:t>
+      </w:r>
+    </w:p>
+    <w:p>
+      <w:pPr>
+        <w:jc w:val="left"/>
+      </w:pPr>
+    </w:p>
+    <w:p>
+      <w:pPr>
+        <w:jc w:val="left"/>
+      </w:pPr>
+      <w:r>
+        <w:t xml:space="preserve">    </w:t>
+      </w:r>
+      <w:r>
+        <w:t>updateArrayList</w:t>
+      </w:r>
+      <w:r>
+        <w:t xml:space="preserve"> </w:t>
+      </w:r>
+      <w:r>
+        <w:t>=</w:t>
+      </w:r>
+      <w:r>
+        <w:t xml:space="preserve"> </w:t>
+      </w:r>
+      <w:r>
+        <w:t>function()</w:t>
+      </w:r>
+      <w:r>
+        <w:t xml:space="preserve"> </w:t>
+      </w:r>
+      <w:r>
+        <w:t>{</w:t>
+      </w:r>
+    </w:p>
+    <w:p>
+      <w:pPr>
+        <w:jc w:val="left"/>
+      </w:pPr>
+      <w:r>
+        <w:t xml:space="preserve">        </w:t>
+      </w:r>
+      <w:r>
+        <w:t>Alist</w:t>
+      </w:r>
+      <w:r>
+        <w:t xml:space="preserve"> </w:t>
+      </w:r>
+      <w:r>
+        <w:t>&lt;&lt;-</w:t>
+      </w:r>
+      <w:r>
+        <w:t xml:space="preserve"> </w:t>
+      </w:r>
+      <w:r>
+        <w:t>c(Alist, array(dim=arraySiz</w:t>
+      </w:r>
+      <w:r>
+        <w:t xml:space="preserve">e)) </w:t>
+      </w:r>
+    </w:p>
+    <w:p>
+      <w:pPr>
+        <w:jc w:val="left"/>
+      </w:pPr>
+      <w:r>
+        <w:t xml:space="preserve">        </w:t>
+      </w:r>
+      <w:r>
+        <w:t>maxSize</w:t>
+      </w:r>
+      <w:r>
+        <w:t xml:space="preserve"> </w:t>
+      </w:r>
+      <w:r>
+        <w:t>&lt;&lt;-</w:t>
+      </w:r>
+      <w:r>
+        <w:t xml:space="preserve"> </w:t>
+      </w:r>
+      <w:r>
+        <w:t>maxSize+arraySize</w:t>
+      </w:r>
+    </w:p>
+    <w:p>
+      <w:pPr>
+        <w:jc w:val="left"/>
+      </w:pPr>
+      <w:r>
+        <w:t xml:space="preserve">    </w:t>
+      </w:r>
+      <w:r>
+        <w:t>},</w:t>
+      </w:r>
+    </w:p>
+    <w:p>
+      <w:pPr>
+        <w:jc w:val="left"/>
+      </w:pPr>
+      <w:r>
+        <w:t xml:space="preserve">    </w:t>
+      </w:r>
+      <w:r>
+        <w:t>addItem</w:t>
+      </w:r>
+      <w:r>
+        <w:t xml:space="preserve"> </w:t>
+      </w:r>
+      <w:r>
+        <w:t>=</w:t>
+      </w:r>
+      <w:r>
+        <w:t xml:space="preserve"> </w:t>
+      </w:r>
+      <w:r>
+        <w:t>functio</w:t>
+      </w:r>
+      <w:r>
+        <w:t>n(item)</w:t>
+      </w:r>
+      <w:r>
+        <w:t xml:space="preserve"> </w:t>
+      </w:r>
+      <w:r>
+        <w:t xml:space="preserve">{ </w:t>
+      </w:r>
+    </w:p>
+    <w:p>
+      <w:pPr>
+        <w:jc w:val="left"/>
+      </w:pPr>
+      <w:r>
+        <w:t xml:space="preserve">        </w:t>
+      </w:r>
+      <w:r>
+        <w:t>if(maxSize&lt;=listsize)</w:t>
+      </w:r>
+      <w:r>
+        <w:t xml:space="preserve"> </w:t>
+      </w:r>
+      <w:r>
+        <w:t>{</w:t>
+      </w:r>
+    </w:p>
+    <w:p>
+      <w:pPr>
+        <w:jc w:val="left"/>
+      </w:pPr>
+      <w:r>
+        <w:t xml:space="preserve">            </w:t>
+      </w:r>
+      <w:r>
+        <w:t>updateArrayList()</w:t>
+      </w:r>
+    </w:p>
+    <w:p>
+      <w:pPr>
+        <w:jc w:val="left"/>
+      </w:pPr>
+      <w:r>
+        <w:t xml:space="preserve">        </w:t>
+      </w:r>
+      <w:r>
+        <w:t>}</w:t>
+      </w:r>
+    </w:p>
+    <w:p>
+      <w:pPr>
+        <w:jc w:val="left"/>
+      </w:pPr>
+      <w:r>
+        <w:t xml:space="preserve">        </w:t>
+      </w:r>
+      <w:r>
+        <w:t>listsize</w:t>
+      </w:r>
+      <w:r>
+        <w:t xml:space="preserve"> </w:t>
+      </w:r>
+      <w:r>
+        <w:t>&lt;&lt;-</w:t>
+      </w:r>
+      <w:r>
+        <w:t xml:space="preserve"> </w:t>
+      </w:r>
+      <w:r>
+        <w:t xml:space="preserve">listsize+1L </w:t>
+      </w:r>
+    </w:p>
+    <w:p>
+      <w:pPr>
+        <w:jc w:val="left"/>
+      </w:pPr>
+      <w:r>
+        <w:t xml:space="preserve">        </w:t>
+      </w:r>
+      <w:r>
+        <w:t>Alist[listsize]</w:t>
+      </w:r>
+      <w:r>
+        <w:t xml:space="preserve"> </w:t>
+      </w:r>
+      <w:r>
+        <w:t>&lt;-</w:t>
+      </w:r>
+      <w:r>
+        <w:t xml:space="preserve"> </w:t>
+      </w:r>
+      <w:r>
+        <w:t xml:space="preserve">item </w:t>
+      </w:r>
+    </w:p>
+    <w:p>
+      <w:pPr>
+        <w:jc w:val="left"/>
+      </w:pPr>
+      <w:r>
+        <w:t xml:space="preserve">        </w:t>
+      </w:r>
+      <w:r>
+        <w:t>return(listsize)</w:t>
+      </w:r>
+    </w:p>
+    <w:p>
+      <w:pPr>
+        <w:jc w:val="left"/>
+      </w:pPr>
+      <w:r>
+        <w:t xml:space="preserve">    </w:t>
+      </w:r>
+      <w:r>
+        <w:t>}</w:t>
+      </w:r>
+    </w:p>
+    <w:p>
+      <w:pPr>
+        <w:jc w:val="left"/>
+      </w:pPr>
+    </w:p>
+    <w:p>
+      <w:pPr>
+        <w:jc w:val="left"/>
+      </w:pPr>
+      <w:r>
+        <w:rPr>
+          <w:rFonts w:hint="eastAsia"/>
+        </w:rPr>
+        <w:t xml:space="preserve">항목은 배열 인덱스를 기반으로 </w:t>
+      </w:r>
+      <w:r>
+        <w:rPr>
+          <w:rFonts w:hint="eastAsia"/>
+        </w:rPr>
+        <w:t>삭제할</w:t>
+      </w:r>
+      <w:r>
+        <w:rPr>
+          <w:rFonts w:hint="eastAsia"/>
+        </w:rPr>
+        <w:t xml:space="preserve"> 수 있다.</w:t>
+      </w:r>
+    </w:p>
+    <w:p>
+      <w:pPr>
+        <w:jc w:val="left"/>
+      </w:pPr>
+    </w:p>
+    <w:p>
+      <w:pPr>
+        <w:jc w:val="left"/>
+      </w:pPr>
+      <w:r>
+        <w:t xml:space="preserve">    </w:t>
+      </w:r>
+      <w:r>
+        <w:t xml:space="preserve">removeItem = function(i) </w:t>
+      </w:r>
+    </w:p>
+    <w:p>
+      <w:pPr>
+        <w:jc w:val="left"/>
+      </w:pPr>
+      <w:r>
+        <w:t xml:space="preserve">    </w:t>
+      </w:r>
+      <w:r>
+        <w:t>{</w:t>
+      </w:r>
+    </w:p>
+    <w:p>
+      <w:pPr>
+        <w:jc w:val="left"/>
+      </w:pPr>
+      <w:r>
+        <w:t xml:space="preserve">        </w:t>
+      </w:r>
+      <w:r>
+        <w:t>Alist[i] &lt;&lt;- NULL</w:t>
+      </w:r>
+    </w:p>
+    <w:p>
+      <w:pPr>
+        <w:jc w:val="left"/>
+      </w:pPr>
+      <w:r>
+        <w:t xml:space="preserve">        </w:t>
+      </w:r>
+      <w:r>
+        <w:t>listsize &lt;&lt;- listsize - 1L</w:t>
+      </w:r>
+    </w:p>
+    <w:p>
+      <w:pPr>
+        <w:jc w:val="left"/>
+      </w:pPr>
+      <w:r>
+        <w:t xml:space="preserve">    </w:t>
+      </w:r>
+      <w:r>
+        <w:t>}</w:t>
+      </w:r>
+    </w:p>
+    <w:p>
+      <w:pPr>
+        <w:jc w:val="left"/>
+      </w:pPr>
+    </w:p>
+    <w:p>
+      <w:pPr>
+        <w:jc w:val="left"/>
+      </w:pPr>
+      <w:r>
+        <w:rPr>
+          <w:rFonts w:hint="eastAsia"/>
+        </w:rPr>
+        <w:t xml:space="preserve">배열 리스트에서 항목을 삭제 또는 검색하는 것은 배열 </w:t>
+      </w:r>
+      <w:r>
+        <w:rPr>
+          <w:rFonts w:hint="eastAsia"/>
+        </w:rPr>
+        <w:t>리스트</w:t>
+      </w:r>
+      <w:r>
+        <w:rPr>
+          <w:rFonts w:hint="eastAsia"/>
+        </w:rPr>
+        <w:t xml:space="preserve"> </w:t>
+      </w:r>
+      <w:r>
+        <w:rPr>
+          <w:rFonts w:hint="eastAsia"/>
+        </w:rPr>
+        <w:t>스캔을 통해</w:t>
+      </w:r>
+      <w:r>
+        <w:rPr>
+          <w:rFonts w:hint="eastAsia"/>
+        </w:rPr>
+        <w:t xml:space="preserve"> 수행된다.</w:t>
+      </w:r>
+      <w:r>
+        <w:t xml:space="preserve"> </w:t>
+      </w:r>
+      <w:r>
+        <w:rPr>
+          <w:rFonts w:hint="eastAsia"/>
+        </w:rPr>
+        <w:t xml:space="preserve">예를 들어 </w:t>
+      </w:r>
+      <w:r>
+        <w:rPr>
+          <w:rFonts w:hint="eastAsia"/>
+        </w:rPr>
+        <w:t>항목의</w:t>
+      </w:r>
+      <w:r>
+        <w:rPr>
+          <w:rFonts w:hint="eastAsia"/>
+        </w:rPr>
+        <w:t xml:space="preserve"> 위치를 찾는 코드는 다음과 같다.</w:t>
+      </w:r>
+    </w:p>
+    <w:p>
+      <w:pPr>
+        <w:jc w:val="left"/>
+      </w:pPr>
+    </w:p>
+    <w:p>
+      <w:pPr>
+        <w:jc w:val="left"/>
+      </w:pPr>
+      <w:r>
+        <w:t xml:space="preserve">    </w:t>
+      </w:r>
+      <w:r>
+        <w:t>searchItem = function(val)</w:t>
+      </w:r>
+      <w:r>
+        <w:t xml:space="preserve"> </w:t>
+      </w:r>
+      <w:r>
+        <w:t>{</w:t>
+      </w:r>
+    </w:p>
+    <w:p>
+      <w:pPr>
+        <w:jc w:val="left"/>
+      </w:pPr>
+      <w:r>
+        <w:t xml:space="preserve">        </w:t>
+      </w:r>
+      <w:r>
+        <w:t>pointer</w:t>
+      </w:r>
+      <w:r>
+        <w:t xml:space="preserve"> </w:t>
+      </w:r>
+      <w:r>
+        <w:t>&lt;-</w:t>
+      </w:r>
+      <w:r>
+        <w:t xml:space="preserve"> </w:t>
+      </w:r>
+      <w:r>
+        <w:t>1L</w:t>
+      </w:r>
+    </w:p>
+    <w:p>
+      <w:pPr>
+        <w:jc w:val="left"/>
+      </w:pPr>
+      <w:r>
+        <w:t xml:space="preserve">        </w:t>
+      </w:r>
+      <w:r>
+        <w:t>while(pointer!=list</w:t>
+      </w:r>
+      <w:r>
+        <w:t xml:space="preserve">size){ </w:t>
+      </w:r>
+    </w:p>
+    <w:p>
+      <w:pPr>
+        <w:jc w:val="left"/>
+      </w:pPr>
+      <w:r>
+        <w:t xml:space="preserve">            </w:t>
+      </w:r>
+      <w:r>
+        <w:t>if(Alist[pointer]==val){</w:t>
+      </w:r>
+    </w:p>
+    <w:p>
+      <w:pPr>
+        <w:jc w:val="left"/>
+      </w:pPr>
+      <w:r>
+        <w:t xml:space="preserve">                </w:t>
+      </w:r>
+      <w:r>
+        <w:t>break</w:t>
+      </w:r>
+    </w:p>
+    <w:p>
+      <w:pPr>
+        <w:jc w:val="left"/>
+      </w:pPr>
+      <w:r>
+        <w:t xml:space="preserve">            </w:t>
+      </w:r>
+      <w:r>
+        <w:t>}</w:t>
+      </w:r>
+    </w:p>
+    <w:p>
+      <w:pPr>
+        <w:jc w:val="left"/>
+      </w:pPr>
+      <w:r>
+        <w:t xml:space="preserve">            </w:t>
+      </w:r>
+      <w:r>
+        <w:t>pointer</w:t>
+      </w:r>
+      <w:r>
+        <w:t xml:space="preserve"> </w:t>
+      </w:r>
+      <w:r>
+        <w:t>&lt;-</w:t>
+      </w:r>
+      <w:r>
+        <w:t xml:space="preserve"> </w:t>
+      </w:r>
+      <w:r>
+        <w:t>pointer+1L</w:t>
+      </w:r>
+    </w:p>
+    <w:p>
+      <w:pPr>
+        <w:jc w:val="left"/>
+      </w:pPr>
+      <w:r>
+        <w:t xml:space="preserve">        </w:t>
+      </w:r>
+      <w:r>
+        <w:t>}</w:t>
+      </w:r>
+    </w:p>
+    <w:p>
+      <w:pPr>
+        <w:jc w:val="left"/>
+      </w:pPr>
+      <w:r>
+        <w:t xml:space="preserve">        </w:t>
+      </w:r>
+      <w:r>
+        <w:t>return(pointer)</w:t>
+      </w:r>
+    </w:p>
+    <w:p>
+      <w:pPr>
+        <w:jc w:val="left"/>
+      </w:pPr>
+      <w:r>
+        <w:t xml:space="preserve">    </w:t>
+      </w:r>
+      <w:r>
+        <w:t>}</w:t>
+      </w:r>
+    </w:p>
+    <w:p>
+      <w:pPr>
+        <w:jc w:val="left"/>
+      </w:pPr>
+    </w:p>
+    <w:p>
+      <w:pPr>
+        <w:jc w:val="left"/>
+      </w:pPr>
+      <w:r>
+        <w:lastRenderedPageBreak/>
+        <w:t>searchItem</w:t>
+      </w:r>
+      <w:r>
+        <w:t xml:space="preserve"> </w:t>
+      </w:r>
+      <w:r>
+        <w:rPr>
+          <w:rFonts w:hint="eastAsia"/>
+        </w:rPr>
+        <w:t xml:space="preserve">함수는 </w:t>
+      </w:r>
+      <w:r>
+        <w:rPr>
+          <w:rFonts w:hint="eastAsia"/>
+        </w:rPr>
+        <w:t>배열 리스트를 스캔하여 값이 발견된 위치를 반환한다.</w:t>
+      </w:r>
+    </w:p>
+    <w:p>
+      <w:pPr>
+        <w:jc w:val="left"/>
+      </w:pPr>
+    </w:p>
+    <w:p>
+      <w:pPr>
+        <w:jc w:val="left"/>
+      </w:pPr>
+    </w:p>
+    <w:p>
+      <w:pPr>
+        <w:pStyle w:val="a8"/>
       </w:pPr>
       <w:r>
         <w:t>&lt;</w:t>
@@ -12598,165 +13417,415 @@
         <w:rPr>
           <w:rFonts w:hint="eastAsia"/>
         </w:rPr>
-        <w:t>그림끝&gt;</w:t>
-      </w:r>
-    </w:p>
-    <w:p>
-      <w:pPr>
-        <w:jc w:val="left"/>
-      </w:pPr>
-      <w:r>
-        <w:rPr>
-          <w:rFonts w:hint="eastAsia"/>
-        </w:rPr>
-        <w:t xml:space="preserve">&lt;그림 </w:t>
-      </w:r>
-      <w:r>
-        <w:t xml:space="preserve">3.20: </w:t>
-      </w:r>
-      <w:r>
-        <w:rPr>
-          <w:rFonts w:hint="eastAsia"/>
-        </w:rPr>
-        <w:t>배열 리스트에 대한 추상 데이터 타입의 예&gt;</w:t>
-      </w:r>
-    </w:p>
-    <w:p>
-      <w:pPr>
-        <w:jc w:val="left"/>
-      </w:pPr>
-    </w:p>
-    <w:p>
-      <w:pPr>
-        <w:jc w:val="left"/>
-      </w:pPr>
-      <w:r>
-        <w:rPr>
-          <w:rFonts w:hint="eastAsia"/>
-        </w:rPr>
-        <w:t xml:space="preserve">배열의 길이는 </w:t>
-      </w:r>
-      <w:r>
-        <w:rPr>
-          <w:rFonts w:hint="eastAsia"/>
-        </w:rPr>
-        <w:t xml:space="preserve">메소드에 </w:t>
-      </w:r>
-      <w:r>
-        <w:t>listsize</w:t>
-      </w:r>
-      <w:r>
-        <w:rPr>
-          <w:rFonts w:hint="eastAsia"/>
-        </w:rPr>
-        <w:t>를 반환하여 얻을 수 있다.</w:t>
-      </w:r>
-    </w:p>
-    <w:p>
-      <w:pPr>
-        <w:jc w:val="left"/>
-      </w:pPr>
-    </w:p>
-    <w:p>
-      <w:pPr>
-        <w:jc w:val="left"/>
-      </w:pPr>
-      <w:r>
-        <w:t xml:space="preserve">    </w:t>
-      </w:r>
-      <w:r>
-        <w:t xml:space="preserve">listlen = function() </w:t>
-      </w:r>
-    </w:p>
-    <w:p>
-      <w:pPr>
-        <w:jc w:val="left"/>
-      </w:pPr>
-      <w:r>
-        <w:t xml:space="preserve">    </w:t>
-      </w:r>
-      <w:r>
-        <w:t>{</w:t>
-      </w:r>
-    </w:p>
-    <w:p>
-      <w:pPr>
-        <w:jc w:val="left"/>
-      </w:pPr>
-      <w:r>
-        <w:t xml:space="preserve">        </w:t>
-      </w:r>
-      <w:r>
-        <w:t>return(listsize)</w:t>
-      </w:r>
-    </w:p>
-    <w:p>
-      <w:pPr>
-        <w:jc w:val="left"/>
-      </w:pPr>
-      <w:r>
-        <w:t xml:space="preserve">    </w:t>
-      </w:r>
-      <w:r>
-        <w:t>}</w:t>
-      </w:r>
-    </w:p>
-    <w:p>
-      <w:pPr>
-        <w:jc w:val="left"/>
-      </w:pPr>
-    </w:p>
-    <w:p>
-      <w:pPr>
-        <w:jc w:val="left"/>
-      </w:pPr>
-      <w:r>
-        <w:rPr>
-          <w:rFonts w:hint="eastAsia"/>
-        </w:rPr>
-        <w:t>배열 리스트에 항목을 추가하는 것은 리스트 크기에 대한 추가적인 확인을 요구한다.</w:t>
-      </w:r>
-      <w:r>
-        <w:t xml:space="preserve"> </w:t>
-      </w:r>
-      <w:r>
-        <w:rPr>
-          <w:rFonts w:hint="eastAsia"/>
-        </w:rPr>
-        <w:t xml:space="preserve">만약 </w:t>
-      </w:r>
-      <w:r>
-        <w:t>listsize</w:t>
-      </w:r>
-      <w:r>
-        <w:rPr>
-          <w:rFonts w:hint="eastAsia"/>
-        </w:rPr>
-        <w:t xml:space="preserve">가 </w:t>
-      </w:r>
-      <w:r>
-        <w:t>maxSize</w:t>
-      </w:r>
-      <w:r>
-        <w:rPr>
-          <w:rFonts w:hint="eastAsia"/>
-        </w:rPr>
-        <w:t xml:space="preserve"> 보다 크다면 배열은 </w:t>
-      </w:r>
-      <w:r>
-        <w:t>arraySize</w:t>
-      </w:r>
-      <w:r>
-        <w:rPr>
-          <w:rFonts w:hint="eastAsia"/>
-        </w:rPr>
-        <w:t xml:space="preserve">를 기반으로 </w:t>
-      </w:r>
-      <w:r>
-        <w:rPr>
-          <w:rFonts w:hint="eastAsia"/>
-        </w:rPr>
-        <w:t>확장되어야 한</w:t>
+        <w:t>대</w:t>
+      </w:r>
+      <w:r>
+        <w:t xml:space="preserve">&gt; </w:t>
+      </w:r>
+      <w:r>
+        <w:rPr>
+          <w:rFonts w:hint="eastAsia"/>
+        </w:rPr>
+        <w:t>리스트 작업 분석</w:t>
+      </w:r>
+    </w:p>
+    <w:p>
+      <w:pPr>
+        <w:jc w:val="left"/>
+      </w:pPr>
+    </w:p>
+    <w:p>
+      <w:pPr>
+        <w:jc w:val="left"/>
+      </w:pPr>
+      <w:r>
+        <w:rPr>
+          <w:rFonts w:hint="eastAsia"/>
+        </w:rPr>
+        <w:t xml:space="preserve">리스트 작업의 복잡성은 </w:t>
+      </w:r>
+      <w:r>
+        <w:rPr>
+          <w:rFonts w:hint="eastAsia"/>
+        </w:rPr>
+        <w:t>횡단시간</w:t>
+      </w:r>
+      <w:r>
+        <w:rPr>
+          <w:rFonts w:hint="eastAsia"/>
+        </w:rPr>
+        <w:t>(</w:t>
+      </w:r>
+      <w:r>
+        <w:t>traversal</w:t>
+      </w:r>
+      <w:r>
+        <w:t xml:space="preserve"> </w:t>
+      </w:r>
+      <w:r>
+        <w:rPr>
+          <w:rFonts w:hint="eastAsia"/>
+        </w:rPr>
+        <w:t>time</w:t>
+      </w:r>
+      <w:r>
+        <w:t>)</w:t>
+      </w:r>
+      <w:r>
+        <w:rPr>
+          <w:rFonts w:hint="eastAsia"/>
+        </w:rPr>
+        <w:t>에 달려 있다.</w:t>
+      </w:r>
+      <w:r>
+        <w:t xml:space="preserve"> </w:t>
+      </w:r>
+      <w:r>
+        <w:rPr>
+          <w:rFonts w:hint="eastAsia"/>
+        </w:rPr>
+        <w:t xml:space="preserve">n개의 노드를 가진 링크드 리스트에서 </w:t>
+      </w:r>
+      <w:r>
+        <w:t>isEmpty()</w:t>
+      </w:r>
+      <w:r>
+        <w:t xml:space="preserve"> </w:t>
+      </w:r>
+      <w:r>
+        <w:rPr>
+          <w:rFonts w:hint="eastAsia"/>
+        </w:rPr>
+        <w:t xml:space="preserve">메소드는 </w:t>
+      </w:r>
+      <w:r>
+        <w:rPr>
+          <w:rFonts w:hint="eastAsia"/>
+        </w:rPr>
+        <w:t>첫 번째</w:t>
+      </w:r>
+      <w:r>
+        <w:rPr>
+          <w:rFonts w:hint="eastAsia"/>
+        </w:rPr>
+        <w:t xml:space="preserve"> 노드만 비교하여 비어있는지 확인하기 때문에 </w:t>
+      </w:r>
+      <w:r>
+        <w:t>O(1)</w:t>
+      </w:r>
+      <w:r>
+        <w:rPr>
+          <w:rFonts w:hint="eastAsia"/>
+        </w:rPr>
+        <w:t>이다.</w:t>
+      </w:r>
+      <w:r>
+        <w:t xml:space="preserve"> </w:t>
+      </w:r>
+      <w:r>
+        <w:t>sizeLinkList()</w:t>
+      </w:r>
+      <w:r>
+        <w:t xml:space="preserve"> </w:t>
+      </w:r>
+      <w:r>
+        <w:rPr>
+          <w:rFonts w:hint="eastAsia"/>
+        </w:rPr>
+        <w:t xml:space="preserve">메소드는 링크드 리스트의 길이를 결정하기 위해 </w:t>
+      </w:r>
+      <w:r>
+        <w:t>O(n)</w:t>
+      </w:r>
+      <w:r>
+        <w:rPr>
+          <w:rFonts w:hint="eastAsia"/>
+        </w:rPr>
+        <w:t>의 작업이 요구된다.</w:t>
+      </w:r>
+      <w:r>
+        <w:t xml:space="preserve"> </w:t>
+      </w:r>
+      <w:r>
+        <w:rPr>
+          <w:rFonts w:hint="eastAsia"/>
+        </w:rPr>
+        <w:t>길이 결정을 위해서 링크드 리스트 전체를 횡단해야 하기 때문이다.</w:t>
+      </w:r>
+    </w:p>
+    <w:p>
+      <w:pPr>
+        <w:jc w:val="left"/>
+      </w:pPr>
+    </w:p>
+    <w:p>
+      <w:pPr>
+        <w:jc w:val="left"/>
+      </w:pPr>
+      <w:r>
+        <w:rPr>
+          <w:rFonts w:hint="eastAsia"/>
+        </w:rPr>
+        <w:t xml:space="preserve">링크드 리스트에서 항목을 삭제하거나 검색할 때 최악의 경우 해당 항목을 찾기 위해 모든 노드를 </w:t>
+      </w:r>
+      <w:r>
+        <w:rPr>
+          <w:rFonts w:hint="eastAsia"/>
+        </w:rPr>
+        <w:t>스캔</w:t>
+      </w:r>
+      <w:r>
+        <w:rPr>
+          <w:rFonts w:hint="eastAsia"/>
+        </w:rPr>
+        <w:t xml:space="preserve">해야 하기 때문에 </w:t>
+      </w:r>
+      <w:r>
+        <w:t>O(n)</w:t>
+      </w:r>
+      <w:r>
+        <w:rPr>
+          <w:rFonts w:hint="eastAsia"/>
+        </w:rPr>
+        <w:t>의</w:t>
+      </w:r>
+      <w:r>
+        <w:rPr>
+          <w:rFonts w:hint="eastAsia"/>
+        </w:rPr>
+        <w:t xml:space="preserve"> 작업시간이</w:t>
+      </w:r>
+      <w:r>
+        <w:rPr>
+          <w:rFonts w:hint="eastAsia"/>
+        </w:rPr>
+        <w:t xml:space="preserve"> 걸린다.</w:t>
+      </w:r>
+      <w:r>
+        <w:t xml:space="preserve"> </w:t>
+      </w:r>
+      <w:r>
+        <w:rPr>
+          <w:rFonts w:hint="eastAsia"/>
+        </w:rPr>
+        <w:t>한편으로</w:t>
+      </w:r>
+      <w:r>
+        <w:rPr>
+          <w:rFonts w:hint="eastAsia"/>
+        </w:rPr>
+        <w:t xml:space="preserve"> </w:t>
+      </w:r>
+      <w:r>
+        <w:t>addElement()</w:t>
+      </w:r>
+      <w:r>
+        <w:t xml:space="preserve"> </w:t>
+      </w:r>
+      <w:r>
+        <w:rPr>
+          <w:rFonts w:hint="eastAsia"/>
+        </w:rPr>
+        <w:t xml:space="preserve">메소드는 </w:t>
+      </w:r>
+      <w:r>
+        <w:rPr>
+          <w:rFonts w:hint="eastAsia"/>
+        </w:rPr>
+        <w:t xml:space="preserve">새 개체를 링크드 리스트의 헤드에 바로 추가하기 때문에 </w:t>
+      </w:r>
+      <w:r>
+        <w:t>O(1)</w:t>
+      </w:r>
+      <w:r>
+        <w:rPr>
+          <w:rFonts w:hint="eastAsia"/>
+        </w:rPr>
+        <w:t>의 시간이 걸린다.</w:t>
+      </w:r>
+      <w:r>
+        <w:t xml:space="preserve"> </w:t>
+      </w:r>
+      <w:r>
+        <w:rPr>
+          <w:rFonts w:hint="eastAsia"/>
+        </w:rPr>
+        <w:t xml:space="preserve">특정 위치에 삽입하는 작업은 링크드 리스트의 </w:t>
+      </w:r>
+      <w:r>
+        <w:t xml:space="preserve">p </w:t>
+      </w:r>
+      <w:r>
+        <w:rPr>
+          <w:rFonts w:hint="eastAsia"/>
+        </w:rPr>
+        <w:t xml:space="preserve">번째 노드까지 횡단해야 하기 때문에 </w:t>
+      </w:r>
+      <w:r>
+        <w:t>O(p)</w:t>
+      </w:r>
+      <w:r>
+        <w:rPr>
+          <w:rFonts w:hint="eastAsia"/>
+        </w:rPr>
+        <w:t>이다.</w:t>
+      </w:r>
+      <w:r>
+        <w:t xml:space="preserve"> </w:t>
+      </w:r>
+      <w:r>
+        <w:rPr>
+          <w:rFonts w:hint="eastAsia"/>
+        </w:rPr>
+        <w:t>예를 들어,</w:t>
+      </w:r>
+      <w:r>
+        <w:t xml:space="preserve"> </w:t>
+      </w:r>
+      <w:r>
+        <w:rPr>
+          <w:rFonts w:hint="eastAsia"/>
+        </w:rPr>
+        <w:t xml:space="preserve">리스트 </w:t>
+      </w:r>
+      <w:r>
+        <w:t>&lt;1, 2, 5, 4&gt;</w:t>
+      </w:r>
+      <w:r>
+        <w:rPr>
+          <w:rFonts w:hint="eastAsia"/>
+        </w:rPr>
+        <w:t xml:space="preserve">의 </w:t>
+      </w:r>
+      <w:r>
+        <w:t>3</w:t>
+      </w:r>
+      <w:r>
+        <w:t xml:space="preserve"> </w:t>
+      </w:r>
+      <w:r>
+        <w:rPr>
+          <w:rFonts w:hint="eastAsia"/>
+        </w:rPr>
+        <w:t xml:space="preserve">번째 위치에 </w:t>
+      </w:r>
+      <w:r>
+        <w:t>11</w:t>
+      </w:r>
+      <w:r>
+        <w:rPr>
+          <w:rFonts w:hint="eastAsia"/>
+        </w:rPr>
+        <w:t>을 삽입하려고 한다.</w:t>
+      </w:r>
+      <w:r>
+        <w:t xml:space="preserve"> </w:t>
+      </w:r>
+      <w:r>
+        <w:rPr>
+          <w:rFonts w:hint="eastAsia"/>
+        </w:rPr>
+        <w:t xml:space="preserve">삽입 작업을 위해서는 포인터가 헤드에서 </w:t>
+      </w:r>
+      <w:r>
+        <w:t>3</w:t>
+      </w:r>
+      <w:r>
+        <w:t xml:space="preserve"> </w:t>
+      </w:r>
+      <w:r>
+        <w:rPr>
+          <w:rFonts w:hint="eastAsia"/>
+        </w:rPr>
+        <w:t>번째 위치로 이동해야 한다.</w:t>
+      </w:r>
+      <w:r>
+        <w:t xml:space="preserve"> </w:t>
+      </w:r>
+      <w:r>
+        <w:rPr>
+          <w:rFonts w:hint="eastAsia"/>
+        </w:rPr>
+        <w:t xml:space="preserve">마직막 노드 뒤에 삽입해야 하는 최악의 경우 </w:t>
+      </w:r>
+      <w:r>
+        <w:t>O(n)</w:t>
+      </w:r>
+      <w:r>
+        <w:rPr>
+          <w:rFonts w:hint="eastAsia"/>
+        </w:rPr>
+        <w:t>의 런타임이 필요하다.</w:t>
+      </w:r>
+    </w:p>
+    <w:p>
+      <w:pPr>
+        <w:jc w:val="left"/>
+      </w:pPr>
+    </w:p>
+    <w:p>
+      <w:pPr>
+        <w:jc w:val="left"/>
+      </w:pPr>
+      <w:r>
+        <w:rPr>
+          <w:rFonts w:hint="eastAsia"/>
+        </w:rPr>
+        <w:t xml:space="preserve">배열 리스트에서는 </w:t>
+      </w:r>
+      <w:r>
+        <w:rPr>
+          <w:rFonts w:hint="eastAsia"/>
+        </w:rPr>
+        <w:t>인덱싱을 통해</w:t>
+      </w:r>
+      <w:r>
+        <w:t xml:space="preserve"> </w:t>
+      </w:r>
+      <w:r>
+        <w:rPr>
+          <w:rFonts w:hint="eastAsia"/>
+        </w:rPr>
+        <w:t>개체에</w:t>
+      </w:r>
+      <w:r>
+        <w:rPr>
+          <w:rFonts w:hint="eastAsia"/>
+        </w:rPr>
+        <w:t xml:space="preserve"> </w:t>
+      </w:r>
+      <w:r>
+        <w:rPr>
+          <w:rFonts w:hint="eastAsia"/>
+        </w:rPr>
+        <w:t>직접</w:t>
+      </w:r>
+      <w:r>
+        <w:rPr>
+          <w:rFonts w:hint="eastAsia"/>
+        </w:rPr>
+        <w:t xml:space="preserve"> 액세스할 수 있기 때문에 특정 위치로 이동하는 </w:t>
+      </w:r>
+      <w:r>
+        <w:rPr>
+          <w:rFonts w:hint="eastAsia"/>
+        </w:rPr>
+        <w:t>런타임은</w:t>
+      </w:r>
+      <w:r>
+        <w:rPr>
+          <w:rFonts w:hint="eastAsia"/>
+        </w:rPr>
+        <w:t xml:space="preserve"> </w:t>
+      </w:r>
+      <w:r>
+        <w:t>O(1)</w:t>
+      </w:r>
+      <w:r>
+        <w:rPr>
+          <w:rFonts w:hint="eastAsia"/>
+        </w:rPr>
+        <w:t>이</w:t>
       </w:r>
       <w:r>
         <w:rPr>
@@ -12764,679 +13833,59 @@
         </w:rPr>
         <w:t>다.</w:t>
       </w:r>
-    </w:p>
-    <w:p>
-      <w:pPr>
-        <w:jc w:val="left"/>
-      </w:pPr>
-    </w:p>
-    <w:p>
-      <w:pPr>
-        <w:jc w:val="left"/>
-      </w:pPr>
-      <w:r>
-        <w:t xml:space="preserve">    </w:t>
-      </w:r>
-      <w:r>
-        <w:t>updateArrayList</w:t>
-      </w:r>
-      <w:r>
-        <w:t xml:space="preserve"> </w:t>
-      </w:r>
-      <w:r>
-        <w:t>=</w:t>
-      </w:r>
-      <w:r>
-        <w:t xml:space="preserve"> </w:t>
-      </w:r>
-      <w:r>
-        <w:t>function()</w:t>
-      </w:r>
-      <w:r>
-        <w:t xml:space="preserve"> </w:t>
-      </w:r>
-      <w:r>
-        <w:t>{</w:t>
-      </w:r>
-    </w:p>
-    <w:p>
-      <w:pPr>
-        <w:jc w:val="left"/>
-      </w:pPr>
-      <w:r>
-        <w:t xml:space="preserve">        </w:t>
-      </w:r>
-      <w:r>
-        <w:t>Alist</w:t>
-      </w:r>
-      <w:r>
-        <w:t xml:space="preserve"> </w:t>
-      </w:r>
-      <w:r>
-        <w:t>&lt;&lt;-</w:t>
-      </w:r>
-      <w:r>
-        <w:t xml:space="preserve"> </w:t>
-      </w:r>
-      <w:r>
-        <w:t>c(Alist, array(dim=arraySiz</w:t>
-      </w:r>
-      <w:r>
-        <w:t xml:space="preserve">e)) </w:t>
-      </w:r>
-    </w:p>
-    <w:p>
-      <w:pPr>
-        <w:jc w:val="left"/>
-      </w:pPr>
-      <w:r>
-        <w:t xml:space="preserve">        </w:t>
-      </w:r>
-      <w:r>
-        <w:t>maxSize</w:t>
-      </w:r>
-      <w:r>
-        <w:t xml:space="preserve"> </w:t>
-      </w:r>
-      <w:r>
-        <w:t>&lt;&lt;-</w:t>
-      </w:r>
-      <w:r>
-        <w:t xml:space="preserve"> </w:t>
-      </w:r>
-      <w:r>
-        <w:t>maxSize+arraySize</w:t>
-      </w:r>
-    </w:p>
-    <w:p>
-      <w:pPr>
-        <w:jc w:val="left"/>
-      </w:pPr>
-      <w:r>
-        <w:t xml:space="preserve">    </w:t>
-      </w:r>
-      <w:r>
-        <w:t>},</w:t>
-      </w:r>
-    </w:p>
-    <w:p>
-      <w:pPr>
-        <w:jc w:val="left"/>
-      </w:pPr>
-      <w:r>
-        <w:t xml:space="preserve">    </w:t>
-      </w:r>
-      <w:r>
-        <w:t>addItem</w:t>
-      </w:r>
-      <w:r>
-        <w:t xml:space="preserve"> </w:t>
-      </w:r>
-      <w:r>
-        <w:t>=</w:t>
-      </w:r>
-      <w:r>
-        <w:t xml:space="preserve"> </w:t>
-      </w:r>
-      <w:r>
-        <w:t>functio</w:t>
-      </w:r>
-      <w:r>
-        <w:t>n(item)</w:t>
-      </w:r>
-      <w:r>
-        <w:t xml:space="preserve"> </w:t>
-      </w:r>
-      <w:r>
-        <w:t xml:space="preserve">{ </w:t>
-      </w:r>
-    </w:p>
-    <w:p>
-      <w:pPr>
-        <w:jc w:val="left"/>
-      </w:pPr>
-      <w:r>
-        <w:t xml:space="preserve">        </w:t>
-      </w:r>
-      <w:r>
-        <w:t>if(maxSize&lt;=listsize)</w:t>
-      </w:r>
-      <w:r>
-        <w:t xml:space="preserve"> </w:t>
-      </w:r>
-      <w:r>
-        <w:t>{</w:t>
-      </w:r>
-    </w:p>
-    <w:p>
-      <w:pPr>
-        <w:jc w:val="left"/>
-      </w:pPr>
-      <w:r>
-        <w:t xml:space="preserve">            </w:t>
-      </w:r>
-      <w:r>
-        <w:t>updateArrayList()</w:t>
-      </w:r>
-    </w:p>
-    <w:p>
-      <w:pPr>
-        <w:jc w:val="left"/>
-      </w:pPr>
-      <w:r>
-        <w:t xml:space="preserve">        </w:t>
-      </w:r>
-      <w:r>
-        <w:t>}</w:t>
-      </w:r>
-    </w:p>
-    <w:p>
-      <w:pPr>
-        <w:jc w:val="left"/>
-      </w:pPr>
-      <w:r>
-        <w:t xml:space="preserve">        </w:t>
-      </w:r>
-      <w:r>
-        <w:t>listsize</w:t>
-      </w:r>
-      <w:r>
-        <w:t xml:space="preserve"> </w:t>
-      </w:r>
-      <w:r>
-        <w:t>&lt;&lt;-</w:t>
-      </w:r>
-      <w:r>
-        <w:t xml:space="preserve"> </w:t>
-      </w:r>
-      <w:r>
-        <w:t xml:space="preserve">listsize+1L </w:t>
-      </w:r>
-    </w:p>
-    <w:p>
-      <w:pPr>
-        <w:jc w:val="left"/>
-      </w:pPr>
-      <w:r>
-        <w:t xml:space="preserve">        </w:t>
-      </w:r>
-      <w:r>
-        <w:t>Alist[listsize]</w:t>
-      </w:r>
-      <w:r>
-        <w:t xml:space="preserve"> </w:t>
-      </w:r>
-      <w:r>
-        <w:t>&lt;-</w:t>
-      </w:r>
-      <w:r>
-        <w:t xml:space="preserve"> </w:t>
-      </w:r>
-      <w:r>
-        <w:t xml:space="preserve">item </w:t>
-      </w:r>
-    </w:p>
-    <w:p>
-      <w:pPr>
-        <w:jc w:val="left"/>
-      </w:pPr>
-      <w:r>
-        <w:lastRenderedPageBreak/>
-        <w:t xml:space="preserve">        </w:t>
-      </w:r>
-      <w:r>
-        <w:t>return(listsize)</w:t>
-      </w:r>
-    </w:p>
-    <w:p>
-      <w:pPr>
-        <w:jc w:val="left"/>
-      </w:pPr>
-      <w:r>
-        <w:t xml:space="preserve">    </w:t>
-      </w:r>
-      <w:r>
-        <w:t>}</w:t>
-      </w:r>
-    </w:p>
-    <w:p>
-      <w:pPr>
-        <w:jc w:val="left"/>
-      </w:pPr>
-    </w:p>
-    <w:p>
-      <w:pPr>
-        <w:jc w:val="left"/>
-      </w:pPr>
-      <w:r>
-        <w:rPr>
-          <w:rFonts w:hint="eastAsia"/>
-        </w:rPr>
-        <w:t xml:space="preserve">항목은 배열 인덱스를 기반으로 </w:t>
-      </w:r>
-      <w:r>
-        <w:rPr>
-          <w:rFonts w:hint="eastAsia"/>
-        </w:rPr>
-        <w:t>삭제할</w:t>
-      </w:r>
-      <w:r>
-        <w:rPr>
-          <w:rFonts w:hint="eastAsia"/>
-        </w:rPr>
-        <w:t xml:space="preserve"> 수 있다.</w:t>
-      </w:r>
-    </w:p>
-    <w:p>
-      <w:pPr>
-        <w:jc w:val="left"/>
-      </w:pPr>
-    </w:p>
-    <w:p>
-      <w:pPr>
-        <w:jc w:val="left"/>
-      </w:pPr>
-      <w:r>
-        <w:t xml:space="preserve">    </w:t>
-      </w:r>
-      <w:r>
-        <w:t xml:space="preserve">removeItem = function(i) </w:t>
-      </w:r>
-    </w:p>
-    <w:p>
-      <w:pPr>
-        <w:jc w:val="left"/>
-      </w:pPr>
-      <w:r>
-        <w:t xml:space="preserve">    </w:t>
-      </w:r>
-      <w:r>
-        <w:t>{</w:t>
-      </w:r>
-    </w:p>
-    <w:p>
-      <w:pPr>
-        <w:jc w:val="left"/>
-      </w:pPr>
-      <w:r>
-        <w:t xml:space="preserve">        </w:t>
-      </w:r>
-      <w:r>
-        <w:t>Alist[i] &lt;&lt;- NULL</w:t>
-      </w:r>
-    </w:p>
-    <w:p>
-      <w:pPr>
-        <w:jc w:val="left"/>
-      </w:pPr>
-      <w:r>
-        <w:t xml:space="preserve">        </w:t>
-      </w:r>
-      <w:r>
-        <w:t>listsize &lt;&lt;- listsize - 1L</w:t>
-      </w:r>
-    </w:p>
-    <w:p>
-      <w:pPr>
-        <w:jc w:val="left"/>
-      </w:pPr>
-      <w:r>
-        <w:t xml:space="preserve">    </w:t>
-      </w:r>
-      <w:r>
-        <w:t>}</w:t>
-      </w:r>
-    </w:p>
-    <w:p>
-      <w:pPr>
-        <w:jc w:val="left"/>
-      </w:pPr>
-    </w:p>
-    <w:p>
-      <w:pPr>
-        <w:jc w:val="left"/>
-      </w:pPr>
-      <w:r>
-        <w:rPr>
-          <w:rFonts w:hint="eastAsia"/>
-        </w:rPr>
-        <w:t xml:space="preserve">배열 리스트에서 항목을 삭제 또는 검색하는 것은 배열 </w:t>
-      </w:r>
-      <w:r>
-        <w:rPr>
-          <w:rFonts w:hint="eastAsia"/>
-        </w:rPr>
-        <w:t>리스트</w:t>
-      </w:r>
-      <w:r>
-        <w:rPr>
-          <w:rFonts w:hint="eastAsia"/>
-        </w:rPr>
-        <w:t xml:space="preserve"> </w:t>
-      </w:r>
-      <w:r>
-        <w:rPr>
-          <w:rFonts w:hint="eastAsia"/>
-        </w:rPr>
-        <w:t>스캔을 통해</w:t>
-      </w:r>
-      <w:r>
-        <w:rPr>
-          <w:rFonts w:hint="eastAsia"/>
-        </w:rPr>
-        <w:t xml:space="preserve"> 수행된다.</w:t>
-      </w:r>
-      <w:r>
-        <w:t xml:space="preserve"> </w:t>
-      </w:r>
-      <w:r>
-        <w:rPr>
-          <w:rFonts w:hint="eastAsia"/>
-        </w:rPr>
-        <w:t xml:space="preserve">예를 들어 </w:t>
-      </w:r>
-      <w:r>
-        <w:rPr>
-          <w:rFonts w:hint="eastAsia"/>
-        </w:rPr>
-        <w:t>항목의</w:t>
-      </w:r>
-      <w:r>
-        <w:rPr>
-          <w:rFonts w:hint="eastAsia"/>
-        </w:rPr>
-        <w:t xml:space="preserve"> 위치를 찾는 코드는 다음과 같다.</w:t>
-      </w:r>
-    </w:p>
-    <w:p>
-      <w:pPr>
-        <w:jc w:val="left"/>
-      </w:pPr>
-    </w:p>
-    <w:p>
-      <w:pPr>
-        <w:jc w:val="left"/>
-      </w:pPr>
-      <w:r>
-        <w:t xml:space="preserve">    </w:t>
-      </w:r>
-      <w:r>
-        <w:t>searchItem = function(val)</w:t>
-      </w:r>
-      <w:r>
-        <w:t xml:space="preserve"> </w:t>
-      </w:r>
-      <w:r>
-        <w:t>{</w:t>
-      </w:r>
-    </w:p>
-    <w:p>
-      <w:pPr>
-        <w:jc w:val="left"/>
-      </w:pPr>
-      <w:r>
-        <w:t xml:space="preserve">        </w:t>
-      </w:r>
-      <w:r>
-        <w:t>pointer</w:t>
-      </w:r>
-      <w:r>
-        <w:t xml:space="preserve"> </w:t>
-      </w:r>
-      <w:r>
-        <w:t>&lt;-</w:t>
-      </w:r>
-      <w:r>
-        <w:t xml:space="preserve"> </w:t>
-      </w:r>
-      <w:r>
-        <w:t>1L</w:t>
-      </w:r>
-    </w:p>
-    <w:p>
-      <w:pPr>
-        <w:jc w:val="left"/>
-      </w:pPr>
-      <w:r>
-        <w:t xml:space="preserve">        </w:t>
-      </w:r>
-      <w:r>
-        <w:t>while(pointer!=list</w:t>
-      </w:r>
-      <w:r>
-        <w:t xml:space="preserve">size){ </w:t>
-      </w:r>
-    </w:p>
-    <w:p>
-      <w:pPr>
-        <w:jc w:val="left"/>
-      </w:pPr>
-      <w:r>
-        <w:t xml:space="preserve">            </w:t>
-      </w:r>
-      <w:r>
-        <w:t>if(Alist[pointer]==val){</w:t>
-      </w:r>
-    </w:p>
-    <w:p>
-      <w:pPr>
-        <w:jc w:val="left"/>
-      </w:pPr>
-      <w:r>
-        <w:t xml:space="preserve">                </w:t>
-      </w:r>
-      <w:r>
-        <w:t>break</w:t>
-      </w:r>
-    </w:p>
-    <w:p>
-      <w:pPr>
-        <w:jc w:val="left"/>
-      </w:pPr>
-      <w:r>
-        <w:t xml:space="preserve">            </w:t>
-      </w:r>
-      <w:r>
-        <w:t>}</w:t>
-      </w:r>
-    </w:p>
-    <w:p>
-      <w:pPr>
-        <w:jc w:val="left"/>
-      </w:pPr>
-      <w:r>
-        <w:t xml:space="preserve">            </w:t>
-      </w:r>
-      <w:r>
-        <w:t>pointer</w:t>
-      </w:r>
-      <w:r>
-        <w:t xml:space="preserve"> </w:t>
-      </w:r>
-      <w:r>
-        <w:t>&lt;-</w:t>
-      </w:r>
-      <w:r>
-        <w:t xml:space="preserve"> </w:t>
-      </w:r>
-      <w:r>
-        <w:t>pointer+1L</w:t>
-      </w:r>
-    </w:p>
-    <w:p>
-      <w:pPr>
-        <w:jc w:val="left"/>
-      </w:pPr>
-      <w:r>
-        <w:t xml:space="preserve">        </w:t>
-      </w:r>
-      <w:r>
-        <w:t>}</w:t>
-      </w:r>
-    </w:p>
-    <w:p>
-      <w:pPr>
-        <w:jc w:val="left"/>
-      </w:pPr>
-      <w:r>
-        <w:t xml:space="preserve">        </w:t>
-      </w:r>
-      <w:r>
-        <w:t>return(pointer)</w:t>
-      </w:r>
-    </w:p>
-    <w:p>
-      <w:pPr>
-        <w:jc w:val="left"/>
-      </w:pPr>
-      <w:r>
-        <w:t xml:space="preserve">    </w:t>
-      </w:r>
-      <w:r>
-        <w:t>}</w:t>
-      </w:r>
-    </w:p>
-    <w:p>
-      <w:pPr>
-        <w:jc w:val="left"/>
-      </w:pPr>
-    </w:p>
-    <w:p>
-      <w:pPr>
-        <w:jc w:val="left"/>
-      </w:pPr>
-      <w:r>
-        <w:t>searchItem</w:t>
-      </w:r>
-      <w:r>
-        <w:t xml:space="preserve"> </w:t>
-      </w:r>
-      <w:r>
-        <w:rPr>
-          <w:rFonts w:hint="eastAsia"/>
-        </w:rPr>
-        <w:t xml:space="preserve">함수는 </w:t>
-      </w:r>
-      <w:r>
-        <w:rPr>
-          <w:rFonts w:hint="eastAsia"/>
-        </w:rPr>
-        <w:t>배열 리스트를 스캔하여 값이 발견된 위치를 반환한다.</w:t>
-      </w:r>
-    </w:p>
-    <w:p>
-      <w:pPr>
-        <w:jc w:val="left"/>
-      </w:pPr>
-    </w:p>
-    <w:p>
-      <w:pPr>
-        <w:jc w:val="left"/>
-      </w:pPr>
-    </w:p>
-    <w:p>
-      <w:pPr>
-        <w:pStyle w:val="a8"/>
-      </w:pPr>
-      <w:r>
-        <w:t>&lt;</w:t>
-      </w:r>
-      <w:r>
-        <w:rPr>
-          <w:rFonts w:hint="eastAsia"/>
-        </w:rPr>
-        <w:t>대</w:t>
-      </w:r>
-      <w:r>
-        <w:t xml:space="preserve">&gt; </w:t>
-      </w:r>
-      <w:r>
-        <w:rPr>
-          <w:rFonts w:hint="eastAsia"/>
-        </w:rPr>
-        <w:t>리스트 작업 분석</w:t>
-      </w:r>
-    </w:p>
-    <w:p>
-      <w:pPr>
-        <w:jc w:val="left"/>
-      </w:pPr>
-    </w:p>
-    <w:p>
-      <w:pPr>
-        <w:jc w:val="left"/>
-      </w:pPr>
-      <w:r>
-        <w:rPr>
-          <w:rFonts w:hint="eastAsia"/>
-        </w:rPr>
-        <w:t xml:space="preserve">리스트 작업의 복잡성은 </w:t>
-      </w:r>
-      <w:r>
-        <w:rPr>
-          <w:rFonts w:hint="eastAsia"/>
-        </w:rPr>
-        <w:t>횡단시간</w:t>
-      </w:r>
-      <w:r>
-        <w:rPr>
-          <w:rFonts w:hint="eastAsia"/>
-        </w:rPr>
-        <w:t>(</w:t>
-      </w:r>
-      <w:r>
-        <w:t>traversal</w:t>
-      </w:r>
-      <w:r>
-        <w:t xml:space="preserve"> </w:t>
-      </w:r>
-      <w:r>
-        <w:rPr>
-          <w:rFonts w:hint="eastAsia"/>
-        </w:rPr>
-        <w:t>time</w:t>
-      </w:r>
-      <w:r>
-        <w:t>)</w:t>
-      </w:r>
-      <w:r>
-        <w:rPr>
-          <w:rFonts w:hint="eastAsia"/>
-        </w:rPr>
-        <w:t>에 달려 있다.</w:t>
-      </w:r>
-      <w:r>
-        <w:t xml:space="preserve"> </w:t>
-      </w:r>
-      <w:r>
-        <w:rPr>
-          <w:rFonts w:hint="eastAsia"/>
-        </w:rPr>
-        <w:t xml:space="preserve">n개의 노드를 가진 링크드 리스트에서 </w:t>
-      </w:r>
-      <w:r>
-        <w:t>isEmpty()</w:t>
-      </w:r>
-      <w:r>
-        <w:t xml:space="preserve"> </w:t>
-      </w:r>
-      <w:r>
-        <w:rPr>
-          <w:rFonts w:hint="eastAsia"/>
-        </w:rPr>
-        <w:t xml:space="preserve">메소드는 </w:t>
-      </w:r>
-      <w:r>
-        <w:rPr>
-          <w:rFonts w:hint="eastAsia"/>
-        </w:rPr>
-        <w:t>첫 번째</w:t>
-      </w:r>
-      <w:r>
-        <w:rPr>
-          <w:rFonts w:hint="eastAsia"/>
-        </w:rPr>
-        <w:t xml:space="preserve"> 노드만 비교하여 비어있는지 확인하기 때문에 </w:t>
+      <w:r>
+        <w:t xml:space="preserve"> </w:t>
+      </w:r>
+      <w:r>
+        <w:rPr>
+          <w:rFonts w:hint="eastAsia"/>
+        </w:rPr>
+        <w:t>삽입 및</w:t>
+      </w:r>
+      <w:r>
+        <w:rPr>
+          <w:rFonts w:hint="eastAsia"/>
+        </w:rPr>
+        <w:t xml:space="preserve"> 삭제 </w:t>
+      </w:r>
+      <w:r>
+        <w:rPr>
+          <w:rFonts w:hint="eastAsia"/>
+        </w:rPr>
+        <w:t>작업이</w:t>
+      </w:r>
+      <w:r>
+        <w:rPr>
+          <w:rFonts w:hint="eastAsia"/>
+        </w:rPr>
+        <w:t xml:space="preserve"> </w:t>
+      </w:r>
+      <w:r>
+        <w:rPr>
+          <w:rFonts w:hint="eastAsia"/>
+        </w:rPr>
+        <w:t xml:space="preserve">리스트의 테일에서 </w:t>
+      </w:r>
+      <w:r>
+        <w:rPr>
+          <w:rFonts w:hint="eastAsia"/>
+        </w:rPr>
+        <w:t>수행된다면 배열 리스트에서 다른 데이터는 전혀 이동할 필요가 없기 때문에 그 구현은</w:t>
+      </w:r>
+      <w:r>
+        <w:rPr>
+          <w:rFonts w:hint="eastAsia"/>
+        </w:rPr>
+        <w:t xml:space="preserve"> 매우 쉬우며,</w:t>
+      </w:r>
+      <w:r>
+        <w:t xml:space="preserve"> </w:t>
+      </w:r>
+      <w:r>
+        <w:rPr>
+          <w:rFonts w:hint="eastAsia"/>
+        </w:rPr>
+        <w:t xml:space="preserve">작업량은 </w:t>
       </w:r>
       <w:r>
         <w:t>O(1)</w:t>
@@ -13445,22 +13894,103 @@
         <w:rPr>
           <w:rFonts w:hint="eastAsia"/>
         </w:rPr>
-        <w:t>이다.</w:t>
-      </w:r>
-      <w:r>
-        <w:t xml:space="preserve"> </w:t>
-      </w:r>
-      <w:r>
-        <w:t>sizeLinkList()</w:t>
-      </w:r>
-      <w:r>
-        <w:t xml:space="preserve"> </w:t>
-      </w:r>
-      <w:r>
-        <w:rPr>
-          <w:rFonts w:hint="eastAsia"/>
-        </w:rPr>
-        <w:t xml:space="preserve">메소드는 링크드 리스트의 길이를 결정하기 위해 </w:t>
+        <w:t xml:space="preserve">이 </w:t>
+      </w:r>
+      <w:r>
+        <w:rPr>
+          <w:rFonts w:hint="eastAsia"/>
+        </w:rPr>
+        <w:t>된다.</w:t>
+      </w:r>
+      <w:r>
+        <w:t xml:space="preserve"> </w:t>
+      </w:r>
+      <w:r>
+        <w:rPr>
+          <w:rFonts w:hint="eastAsia"/>
+        </w:rPr>
+        <w:t>하지만 항목의 삭제 또는 삽입이 리스트 항목들 사이에</w:t>
+      </w:r>
+      <w:r>
+        <w:rPr>
+          <w:rFonts w:hint="eastAsia"/>
+        </w:rPr>
+        <w:t>서</w:t>
+      </w:r>
+      <w:r>
+        <w:rPr>
+          <w:rFonts w:hint="eastAsia"/>
+        </w:rPr>
+        <w:t xml:space="preserve"> 발생하면 모든 </w:t>
+      </w:r>
+      <w:r>
+        <w:rPr>
+          <w:rFonts w:hint="eastAsia"/>
+        </w:rPr>
+        <w:t>개체들은</w:t>
+      </w:r>
+      <w:r>
+        <w:rPr>
+          <w:rFonts w:hint="eastAsia"/>
+        </w:rPr>
+        <w:t xml:space="preserve"> 각각 헤드 또는 테일 방향으로 하나씩 위치를 이동해야 한다.</w:t>
+      </w:r>
+      <w:r>
+        <w:t xml:space="preserve"> </w:t>
+      </w:r>
+      <w:r>
+        <w:rPr>
+          <w:rFonts w:hint="eastAsia"/>
+        </w:rPr>
+        <w:t>예를 들어, 다음 그림과 같이 개체의 삽입이 발생하면 그 다음의 모든 다른 개체들은 테일쪽으로 이동한다.</w:t>
+      </w:r>
+      <w:r>
+        <w:t xml:space="preserve"> </w:t>
+      </w:r>
+      <w:r>
+        <w:rPr>
+          <w:rFonts w:hint="eastAsia"/>
+        </w:rPr>
+        <w:t xml:space="preserve">그래서 만약 </w:t>
+      </w:r>
+      <w:r>
+        <w:t>p</w:t>
+      </w:r>
+      <w:r>
+        <w:rPr>
+          <w:rFonts w:hint="eastAsia"/>
+        </w:rPr>
+        <w:t xml:space="preserve"> 위치에 개체가 삽입되면 n</w:t>
+      </w:r>
+      <w:r>
+        <w:t xml:space="preserve"> – p </w:t>
+      </w:r>
+      <w:r>
+        <w:rPr>
+          <w:rFonts w:hint="eastAsia"/>
+        </w:rPr>
+        <w:t xml:space="preserve">개의 개체들이 그림 </w:t>
+      </w:r>
+      <w:r>
+        <w:t>3.14</w:t>
+      </w:r>
+      <w:r>
+        <w:rPr>
+          <w:rFonts w:hint="eastAsia"/>
+        </w:rPr>
+        <w:t xml:space="preserve">에 보이는 것처럼 테일쪽으로 이동이 발생하므로 </w:t>
+      </w:r>
+      <w:r>
+        <w:rPr>
+          <w:rFonts w:hint="eastAsia"/>
+        </w:rPr>
+        <w:t xml:space="preserve">최악의 경우 </w:t>
+      </w:r>
+      <w:r>
+        <w:rPr>
+          <w:rFonts w:hint="eastAsia"/>
+        </w:rPr>
+        <w:t xml:space="preserve">작업량은 </w:t>
       </w:r>
       <w:r>
         <w:t>O(n)</w:t>
@@ -13469,471 +13999,6 @@
         <w:rPr>
           <w:rFonts w:hint="eastAsia"/>
         </w:rPr>
-        <w:t>의 작업이 요구된다.</w:t>
-      </w:r>
-      <w:r>
-        <w:t xml:space="preserve"> </w:t>
-      </w:r>
-      <w:r>
-        <w:rPr>
-          <w:rFonts w:hint="eastAsia"/>
-        </w:rPr>
-        <w:t>길이 결정을 위해서 링크드 리스트 전체를 횡단해야 하기 때문이다.</w:t>
-      </w:r>
-    </w:p>
-    <w:p>
-      <w:pPr>
-        <w:jc w:val="left"/>
-      </w:pPr>
-    </w:p>
-    <w:p>
-      <w:pPr>
-        <w:jc w:val="left"/>
-      </w:pPr>
-      <w:r>
-        <w:rPr>
-          <w:rFonts w:hint="eastAsia"/>
-        </w:rPr>
-        <w:t xml:space="preserve">링크드 리스트에서 항목을 삭제하거나 검색할 때 최악의 경우 해당 항목을 찾기 위해 모든 노드를 </w:t>
-      </w:r>
-      <w:r>
-        <w:rPr>
-          <w:rFonts w:hint="eastAsia"/>
-        </w:rPr>
-        <w:t>스캔</w:t>
-      </w:r>
-      <w:r>
-        <w:rPr>
-          <w:rFonts w:hint="eastAsia"/>
-        </w:rPr>
-        <w:t xml:space="preserve">해야 하기 때문에 </w:t>
-      </w:r>
-      <w:r>
-        <w:t>O(n)</w:t>
-      </w:r>
-      <w:r>
-        <w:rPr>
-          <w:rFonts w:hint="eastAsia"/>
-        </w:rPr>
-        <w:t>의</w:t>
-      </w:r>
-      <w:r>
-        <w:rPr>
-          <w:rFonts w:hint="eastAsia"/>
-        </w:rPr>
-        <w:t xml:space="preserve"> 작업시간이</w:t>
-      </w:r>
-      <w:r>
-        <w:rPr>
-          <w:rFonts w:hint="eastAsia"/>
-        </w:rPr>
-        <w:t xml:space="preserve"> 걸린다.</w:t>
-      </w:r>
-      <w:r>
-        <w:t xml:space="preserve"> </w:t>
-      </w:r>
-      <w:r>
-        <w:rPr>
-          <w:rFonts w:hint="eastAsia"/>
-        </w:rPr>
-        <w:t>한편으로</w:t>
-      </w:r>
-      <w:r>
-        <w:rPr>
-          <w:rFonts w:hint="eastAsia"/>
-        </w:rPr>
-        <w:t xml:space="preserve"> </w:t>
-      </w:r>
-      <w:r>
-        <w:t>addElement()</w:t>
-      </w:r>
-      <w:r>
-        <w:t xml:space="preserve"> </w:t>
-      </w:r>
-      <w:r>
-        <w:rPr>
-          <w:rFonts w:hint="eastAsia"/>
-        </w:rPr>
-        <w:t>메</w:t>
-      </w:r>
-      <w:r>
-        <w:rPr>
-          <w:rFonts w:hint="eastAsia"/>
-        </w:rPr>
-        <w:lastRenderedPageBreak/>
-        <w:t xml:space="preserve">소드는 </w:t>
-      </w:r>
-      <w:r>
-        <w:rPr>
-          <w:rFonts w:hint="eastAsia"/>
-        </w:rPr>
-        <w:t xml:space="preserve">새 개체를 링크드 리스트의 헤드에 바로 추가하기 때문에 </w:t>
-      </w:r>
-      <w:r>
-        <w:t>O(1)</w:t>
-      </w:r>
-      <w:r>
-        <w:rPr>
-          <w:rFonts w:hint="eastAsia"/>
-        </w:rPr>
-        <w:t>의 시간이 걸린다.</w:t>
-      </w:r>
-      <w:r>
-        <w:t xml:space="preserve"> </w:t>
-      </w:r>
-      <w:r>
-        <w:rPr>
-          <w:rFonts w:hint="eastAsia"/>
-        </w:rPr>
-        <w:t xml:space="preserve">특정 위치에 삽입하는 작업은 링크드 리스트의 </w:t>
-      </w:r>
-      <w:r>
-        <w:t xml:space="preserve">p </w:t>
-      </w:r>
-      <w:r>
-        <w:rPr>
-          <w:rFonts w:hint="eastAsia"/>
-        </w:rPr>
-        <w:t xml:space="preserve">번째 노드까지 횡단해야 하기 때문에 </w:t>
-      </w:r>
-      <w:r>
-        <w:t>O(p)</w:t>
-      </w:r>
-      <w:r>
-        <w:rPr>
-          <w:rFonts w:hint="eastAsia"/>
-        </w:rPr>
-        <w:t>이다.</w:t>
-      </w:r>
-      <w:r>
-        <w:t xml:space="preserve"> </w:t>
-      </w:r>
-      <w:r>
-        <w:rPr>
-          <w:rFonts w:hint="eastAsia"/>
-        </w:rPr>
-        <w:t>예를 들어,</w:t>
-      </w:r>
-      <w:r>
-        <w:t xml:space="preserve"> </w:t>
-      </w:r>
-      <w:r>
-        <w:rPr>
-          <w:rFonts w:hint="eastAsia"/>
-        </w:rPr>
-        <w:t xml:space="preserve">리스트 </w:t>
-      </w:r>
-      <w:r>
-        <w:t>&lt;1, 2, 5, 4&gt;</w:t>
-      </w:r>
-      <w:r>
-        <w:rPr>
-          <w:rFonts w:hint="eastAsia"/>
-        </w:rPr>
-        <w:t xml:space="preserve">의 </w:t>
-      </w:r>
-      <w:r>
-        <w:t>3</w:t>
-      </w:r>
-      <w:r>
-        <w:t xml:space="preserve"> </w:t>
-      </w:r>
-      <w:r>
-        <w:rPr>
-          <w:rFonts w:hint="eastAsia"/>
-        </w:rPr>
-        <w:t xml:space="preserve">번째 위치에 </w:t>
-      </w:r>
-      <w:r>
-        <w:t>11</w:t>
-      </w:r>
-      <w:r>
-        <w:rPr>
-          <w:rFonts w:hint="eastAsia"/>
-        </w:rPr>
-        <w:t>을 삽입하려고 한다.</w:t>
-      </w:r>
-      <w:r>
-        <w:t xml:space="preserve"> </w:t>
-      </w:r>
-      <w:r>
-        <w:rPr>
-          <w:rFonts w:hint="eastAsia"/>
-        </w:rPr>
-        <w:t xml:space="preserve">삽입 작업을 위해서는 포인터가 헤드에서 </w:t>
-      </w:r>
-      <w:r>
-        <w:t>3</w:t>
-      </w:r>
-      <w:r>
-        <w:t xml:space="preserve"> </w:t>
-      </w:r>
-      <w:r>
-        <w:rPr>
-          <w:rFonts w:hint="eastAsia"/>
-        </w:rPr>
-        <w:t>번째 위치로 이동해야 한다.</w:t>
-      </w:r>
-      <w:r>
-        <w:t xml:space="preserve"> </w:t>
-      </w:r>
-      <w:r>
-        <w:rPr>
-          <w:rFonts w:hint="eastAsia"/>
-        </w:rPr>
-        <w:t xml:space="preserve">마직막 노드 뒤에 삽입해야 하는 최악의 경우 </w:t>
-      </w:r>
-      <w:r>
-        <w:t>O(n)</w:t>
-      </w:r>
-      <w:r>
-        <w:rPr>
-          <w:rFonts w:hint="eastAsia"/>
-        </w:rPr>
-        <w:t>의 런타임이 필요하다.</w:t>
-      </w:r>
-    </w:p>
-    <w:p>
-      <w:pPr>
-        <w:jc w:val="left"/>
-      </w:pPr>
-    </w:p>
-    <w:p>
-      <w:pPr>
-        <w:jc w:val="left"/>
-      </w:pPr>
-      <w:r>
-        <w:rPr>
-          <w:rFonts w:hint="eastAsia"/>
-        </w:rPr>
-        <w:t xml:space="preserve">배열 리스트에서는 </w:t>
-      </w:r>
-      <w:r>
-        <w:rPr>
-          <w:rFonts w:hint="eastAsia"/>
-        </w:rPr>
-        <w:t>인덱싱을 통해</w:t>
-      </w:r>
-      <w:r>
-        <w:t xml:space="preserve"> </w:t>
-      </w:r>
-      <w:r>
-        <w:rPr>
-          <w:rFonts w:hint="eastAsia"/>
-        </w:rPr>
-        <w:t>개체에</w:t>
-      </w:r>
-      <w:r>
-        <w:rPr>
-          <w:rFonts w:hint="eastAsia"/>
-        </w:rPr>
-        <w:t xml:space="preserve"> </w:t>
-      </w:r>
-      <w:r>
-        <w:rPr>
-          <w:rFonts w:hint="eastAsia"/>
-        </w:rPr>
-        <w:t>직접</w:t>
-      </w:r>
-      <w:r>
-        <w:rPr>
-          <w:rFonts w:hint="eastAsia"/>
-        </w:rPr>
-        <w:t xml:space="preserve"> 액세스할 수 있기 때문에 특정 위치로 이동하는 </w:t>
-      </w:r>
-      <w:r>
-        <w:rPr>
-          <w:rFonts w:hint="eastAsia"/>
-        </w:rPr>
-        <w:t>런타임은</w:t>
-      </w:r>
-      <w:r>
-        <w:rPr>
-          <w:rFonts w:hint="eastAsia"/>
-        </w:rPr>
-        <w:t xml:space="preserve"> </w:t>
-      </w:r>
-      <w:r>
-        <w:t>O(1)</w:t>
-      </w:r>
-      <w:r>
-        <w:rPr>
-          <w:rFonts w:hint="eastAsia"/>
-        </w:rPr>
-        <w:t>이</w:t>
-      </w:r>
-      <w:r>
-        <w:rPr>
-          <w:rFonts w:hint="eastAsia"/>
-        </w:rPr>
-        <w:t>다.</w:t>
-      </w:r>
-      <w:r>
-        <w:t xml:space="preserve"> </w:t>
-      </w:r>
-      <w:r>
-        <w:rPr>
-          <w:rFonts w:hint="eastAsia"/>
-        </w:rPr>
-        <w:t>삽입 및</w:t>
-      </w:r>
-      <w:r>
-        <w:rPr>
-          <w:rFonts w:hint="eastAsia"/>
-        </w:rPr>
-        <w:t xml:space="preserve"> 삭제 </w:t>
-      </w:r>
-      <w:r>
-        <w:rPr>
-          <w:rFonts w:hint="eastAsia"/>
-        </w:rPr>
-        <w:t>작업이</w:t>
-      </w:r>
-      <w:r>
-        <w:rPr>
-          <w:rFonts w:hint="eastAsia"/>
-        </w:rPr>
-        <w:t xml:space="preserve"> </w:t>
-      </w:r>
-      <w:r>
-        <w:rPr>
-          <w:rFonts w:hint="eastAsia"/>
-        </w:rPr>
-        <w:t xml:space="preserve">리스트의 테일에서 </w:t>
-      </w:r>
-      <w:r>
-        <w:rPr>
-          <w:rFonts w:hint="eastAsia"/>
-        </w:rPr>
-        <w:t>수행된다면 배열 리스트에서 다른 데이터는 전혀 이동할 필요가 없기 때문에 그 구현은</w:t>
-      </w:r>
-      <w:r>
-        <w:rPr>
-          <w:rFonts w:hint="eastAsia"/>
-        </w:rPr>
-        <w:t xml:space="preserve"> 매우 쉬우며,</w:t>
-      </w:r>
-      <w:r>
-        <w:t xml:space="preserve"> </w:t>
-      </w:r>
-      <w:r>
-        <w:rPr>
-          <w:rFonts w:hint="eastAsia"/>
-        </w:rPr>
-        <w:t xml:space="preserve">작업량은 </w:t>
-      </w:r>
-      <w:r>
-        <w:t>O(1)</w:t>
-      </w:r>
-      <w:r>
-        <w:rPr>
-          <w:rFonts w:hint="eastAsia"/>
-        </w:rPr>
-        <w:t xml:space="preserve">이 </w:t>
-      </w:r>
-      <w:r>
-        <w:rPr>
-          <w:rFonts w:hint="eastAsia"/>
-        </w:rPr>
-        <w:t>된다.</w:t>
-      </w:r>
-      <w:r>
-        <w:t xml:space="preserve"> </w:t>
-      </w:r>
-      <w:r>
-        <w:rPr>
-          <w:rFonts w:hint="eastAsia"/>
-        </w:rPr>
-        <w:t>하지만 항목의 삭제 또는 삽입이 리스트 항목들 사이에</w:t>
-      </w:r>
-      <w:r>
-        <w:rPr>
-          <w:rFonts w:hint="eastAsia"/>
-        </w:rPr>
-        <w:t>서</w:t>
-      </w:r>
-      <w:r>
-        <w:rPr>
-          <w:rFonts w:hint="eastAsia"/>
-        </w:rPr>
-        <w:t xml:space="preserve"> 발생하면 모든 </w:t>
-      </w:r>
-      <w:r>
-        <w:rPr>
-          <w:rFonts w:hint="eastAsia"/>
-        </w:rPr>
-        <w:t>개체들은</w:t>
-      </w:r>
-      <w:r>
-        <w:rPr>
-          <w:rFonts w:hint="eastAsia"/>
-        </w:rPr>
-        <w:t xml:space="preserve"> 각각 헤드 또는 테일 방향으로 하나씩 위치를 이동해야 한다.</w:t>
-      </w:r>
-      <w:r>
-        <w:t xml:space="preserve"> </w:t>
-      </w:r>
-      <w:r>
-        <w:rPr>
-          <w:rFonts w:hint="eastAsia"/>
-        </w:rPr>
-        <w:t>예를 들어, 다음 그림과 같이 개체의 삽입이 발생하면 그 다음의 모든 다른 개체들은 테일쪽으로 이동한다.</w:t>
-      </w:r>
-      <w:r>
-        <w:t xml:space="preserve"> </w:t>
-      </w:r>
-      <w:r>
-        <w:rPr>
-          <w:rFonts w:hint="eastAsia"/>
-        </w:rPr>
-        <w:t xml:space="preserve">그래서 만약 </w:t>
-      </w:r>
-      <w:r>
-        <w:t>p</w:t>
-      </w:r>
-      <w:r>
-        <w:rPr>
-          <w:rFonts w:hint="eastAsia"/>
-        </w:rPr>
-        <w:t xml:space="preserve"> 위치에 개체가 삽입되면 n</w:t>
-      </w:r>
-      <w:r>
-        <w:t xml:space="preserve"> – p </w:t>
-      </w:r>
-      <w:r>
-        <w:rPr>
-          <w:rFonts w:hint="eastAsia"/>
-        </w:rPr>
-        <w:t xml:space="preserve">개의 개체들이 그림 </w:t>
-      </w:r>
-      <w:r>
-        <w:t>3.14</w:t>
-      </w:r>
-      <w:r>
-        <w:rPr>
-          <w:rFonts w:hint="eastAsia"/>
-        </w:rPr>
-        <w:t xml:space="preserve">에 보이는 것처럼 테일쪽으로 이동이 발생하므로 </w:t>
-      </w:r>
-      <w:r>
-        <w:rPr>
-          <w:rFonts w:hint="eastAsia"/>
-        </w:rPr>
-        <w:t xml:space="preserve">최악의 경우 </w:t>
-      </w:r>
-      <w:r>
-        <w:rPr>
-          <w:rFonts w:hint="eastAsia"/>
-        </w:rPr>
-        <w:t xml:space="preserve">작업량은 </w:t>
-      </w:r>
-      <w:r>
-        <w:t>O(n)</w:t>
-      </w:r>
-      <w:r>
-        <w:rPr>
-          <w:rFonts w:hint="eastAsia"/>
-        </w:rPr>
         <w:t>이 된다.</w:t>
       </w:r>
     </w:p>
@@ -13952,9 +14017,9 @@
           <w:noProof/>
         </w:rPr>
         <w:drawing>
-          <wp:inline distT="0" distB="0" distL="0" distR="0" wp14:anchorId="1A317484" wp14:editId="5851DCBA">
-            <wp:extent cx="3767559" cy="761549"/>
-            <wp:effectExtent l="0" t="0" r="4445" b="635"/>
+          <wp:inline distT="0" distB="0" distL="0" distR="0" wp14:anchorId="1A317484" wp14:editId="28D3D822">
+            <wp:extent cx="3060333" cy="618595"/>
+            <wp:effectExtent l="0" t="0" r="6985" b="0"/>
             <wp:docPr id="21" name="그림 21"/>
             <wp:cNvGraphicFramePr>
               <a:graphicFrameLocks xmlns:a="http://schemas.openxmlformats.org/drawingml/2006/main" noChangeAspect="1"/>
@@ -13984,7 +14049,7 @@
                   <pic:spPr bwMode="auto">
                     <a:xfrm>
                       <a:off x="0" y="0"/>
-                      <a:ext cx="3809814" cy="770090"/>
+                      <a:ext cx="3203985" cy="647632"/>
                     </a:xfrm>
                     <a:prstGeom prst="rect">
                       <a:avLst/>
@@ -14253,7 +14318,6 @@
         <w:rPr>
           <w:rFonts w:hint="eastAsia"/>
         </w:rPr>
-        <w:lastRenderedPageBreak/>
         <w:t xml:space="preserve">4. 원형 링크드 리스트를 생성하고, 항목을 삽입 및 검색하는 </w:t>
       </w:r>
       <w:r>
@@ -14424,6 +14488,8 @@
       <w:pPr>
         <w:jc w:val="left"/>
       </w:pPr>
+      <w:bookmarkStart w:id="0" w:name="_GoBack"/>
+      <w:bookmarkEnd w:id="0"/>
     </w:p>
     <w:sectPr>
       <w:footerReference w:type="default" r:id="rId29"/>
@@ -14492,7 +14558,7 @@
             <w:noProof/>
             <w:lang w:val="ko-KR"/>
           </w:rPr>
-          <w:t>2</w:t>
+          <w:t>25</w:t>
         </w:r>
         <w:r>
           <w:fldChar w:fldCharType="end"/>
@@ -18840,7 +18906,7 @@
 </file>
 
 <file path=customXml/itemProps1.xml><?xml version="1.0" encoding="utf-8"?>
-<ds:datastoreItem xmlns:ds="http://schemas.openxmlformats.org/officeDocument/2006/customXml" ds:itemID="{29206C89-1F24-4CC3-A380-BF78227E1BBB}">
+<ds:datastoreItem xmlns:ds="http://schemas.openxmlformats.org/officeDocument/2006/customXml" ds:itemID="{161CC93C-E437-4A62-AD24-0B93BE311098}">
   <ds:schemaRefs>
     <ds:schemaRef ds:uri="http://schemas.openxmlformats.org/officeDocument/2006/bibliography"/>
   </ds:schemaRefs>

</xml_diff>